<commit_message>
Added a few clarifications about Etymology Game.
</commit_message>
<xml_diff>
--- a/Fonoloska_evolucija_jezika.docx
+++ b/Fonoloska_evolucija_jezika.docx
@@ -21130,7 +21130,1085 @@
           <w:vertAlign w:val="baseline"/>
           <w:lang w:val="hr-HR"/>
         </w:rPr>
-        <w:t>. No, opet, takvo pojednostavljenje znatno pojednostavljuje programiranje modela, a teško da će utjecati na rezultat.</w:t>
+        <w:t xml:space="preserve">. </w:t>
+      </w:r>
+      <w:r>
+        <w:rPr>
+          <w:rFonts w:eastAsia="Liberation Mono" w:cs="Liberation Mono" w:ascii="Times New Roman" w:hAnsi="Times New Roman"/>
+          <w:b w:val="false"/>
+          <w:bCs w:val="false"/>
+          <w:i w:val="false"/>
+          <w:iCs w:val="false"/>
+          <w:color w:val="000000"/>
+          <w:position w:val="0"/>
+          <w:sz w:val="24"/>
+          <w:sz w:val="24"/>
+          <w:szCs w:val="24"/>
+          <w:vertAlign w:val="baseline"/>
+          <w:lang w:val="hr-HR"/>
+        </w:rPr>
+        <w:t>Zapravo, jedna od čestih rasprava u današnjoj lingvistici upravo je o tome koliko je današnja rekonstrukcija indoeuropskog prajezika tipološki neobična, jer u njemu postoji</w:t>
+      </w:r>
+      <w:r>
+        <w:rPr>
+          <w:rFonts w:eastAsia="Liberation Mono" w:cs="Liberation Mono" w:ascii="Times New Roman" w:hAnsi="Times New Roman"/>
+          <w:b w:val="false"/>
+          <w:bCs w:val="false"/>
+          <w:i/>
+          <w:iCs/>
+          <w:color w:val="000000"/>
+          <w:position w:val="0"/>
+          <w:sz w:val="24"/>
+          <w:sz w:val="24"/>
+          <w:szCs w:val="24"/>
+          <w:vertAlign w:val="baseline"/>
+          <w:lang w:val="hr-HR"/>
+        </w:rPr>
+        <w:t xml:space="preserve"> p</w:t>
+      </w:r>
+      <w:r>
+        <w:rPr>
+          <w:rFonts w:eastAsia="Liberation Mono" w:cs="Liberation Mono" w:ascii="Times New Roman" w:hAnsi="Times New Roman"/>
+          <w:b w:val="false"/>
+          <w:bCs w:val="false"/>
+          <w:i w:val="false"/>
+          <w:iCs w:val="false"/>
+          <w:color w:val="000000"/>
+          <w:position w:val="0"/>
+          <w:sz w:val="24"/>
+          <w:sz w:val="24"/>
+          <w:szCs w:val="24"/>
+          <w:vertAlign w:val="baseline"/>
+          <w:lang w:val="hr-HR"/>
+        </w:rPr>
+        <w:t>, ali ne postoji</w:t>
+      </w:r>
+      <w:r>
+        <w:rPr>
+          <w:rFonts w:eastAsia="Liberation Mono" w:cs="Liberation Mono" w:ascii="Times New Roman" w:hAnsi="Times New Roman"/>
+          <w:b w:val="false"/>
+          <w:bCs w:val="false"/>
+          <w:i/>
+          <w:iCs/>
+          <w:color w:val="000000"/>
+          <w:position w:val="0"/>
+          <w:sz w:val="24"/>
+          <w:sz w:val="24"/>
+          <w:szCs w:val="24"/>
+          <w:vertAlign w:val="baseline"/>
+          <w:lang w:val="hr-HR"/>
+        </w:rPr>
+        <w:t xml:space="preserve"> b</w:t>
+      </w:r>
+      <w:r>
+        <w:rPr>
+          <w:rFonts w:eastAsia="Liberation Mono" w:cs="Liberation Mono" w:ascii="Times New Roman" w:hAnsi="Times New Roman"/>
+          <w:b w:val="false"/>
+          <w:bCs w:val="false"/>
+          <w:i w:val="false"/>
+          <w:iCs w:val="false"/>
+          <w:color w:val="000000"/>
+          <w:position w:val="0"/>
+          <w:sz w:val="24"/>
+          <w:sz w:val="24"/>
+          <w:szCs w:val="24"/>
+          <w:vertAlign w:val="baseline"/>
+          <w:lang w:val="hr-HR"/>
+        </w:rPr>
+        <w:t xml:space="preserve">. </w:t>
+      </w:r>
+      <w:r>
+        <w:rPr>
+          <w:rFonts w:eastAsia="Liberation Mono" w:cs="Liberation Mono" w:ascii="Times New Roman" w:hAnsi="Times New Roman"/>
+          <w:b w:val="false"/>
+          <w:bCs w:val="false"/>
+          <w:i w:val="false"/>
+          <w:iCs w:val="false"/>
+          <w:color w:val="000000"/>
+          <w:position w:val="0"/>
+          <w:sz w:val="24"/>
+          <w:sz w:val="24"/>
+          <w:szCs w:val="24"/>
+          <w:vertAlign w:val="baseline"/>
+          <w:lang w:val="hr-HR"/>
+        </w:rPr>
+        <w:t>O tome postoje različita mišljenja. Većina lingvista, među njima i Mate Kapović, misle da je pozivanje na lingvističku tipologiju prilikom rekonstruiranja prajezika zapravo kršenje znanstvene metod</w:t>
+      </w:r>
+      <w:r>
+        <w:rPr>
+          <w:rFonts w:eastAsia="Liberation Mono" w:cs="Liberation Mono" w:ascii="Times New Roman" w:hAnsi="Times New Roman"/>
+          <w:b w:val="false"/>
+          <w:bCs w:val="false"/>
+          <w:i w:val="false"/>
+          <w:iCs w:val="false"/>
+          <w:color w:val="000000"/>
+          <w:kern w:val="2"/>
+          <w:position w:val="0"/>
+          <w:sz w:val="24"/>
+          <w:sz w:val="24"/>
+          <w:szCs w:val="24"/>
+          <w:vertAlign w:val="baseline"/>
+          <w:lang w:val="hr-HR" w:eastAsia="zh-CN" w:bidi="hi-IN"/>
+        </w:rPr>
+        <w:t>e</w:t>
+      </w:r>
+      <w:r>
+        <w:rPr>
+          <w:rFonts w:eastAsia="Liberation Mono" w:cs="Liberation Mono" w:ascii="Times New Roman" w:hAnsi="Times New Roman"/>
+          <w:b w:val="false"/>
+          <w:bCs w:val="false"/>
+          <w:i w:val="false"/>
+          <w:iCs w:val="false"/>
+          <w:color w:val="000000"/>
+          <w:position w:val="0"/>
+          <w:sz w:val="24"/>
+          <w:sz w:val="24"/>
+          <w:szCs w:val="24"/>
+          <w:vertAlign w:val="baseline"/>
+          <w:lang w:val="hr-HR"/>
+        </w:rPr>
+        <w:t>.</w:t>
+      </w:r>
+      <w:r>
+        <w:rPr>
+          <w:rFonts w:eastAsia="Liberation Mono" w:cs="Liberation Mono" w:ascii="Times New Roman" w:hAnsi="Times New Roman"/>
+          <w:b w:val="false"/>
+          <w:bCs w:val="false"/>
+          <w:i w:val="false"/>
+          <w:iCs w:val="false"/>
+          <w:color w:val="000000"/>
+          <w:position w:val="0"/>
+          <w:sz w:val="24"/>
+          <w:sz w:val="24"/>
+          <w:szCs w:val="24"/>
+          <w:vertAlign w:val="baseline"/>
+          <w:lang w:val="hr-HR"/>
+        </w:rPr>
+        <w:t xml:space="preserve"> Lingvisti Tamaz Gamkrelidze i Vyacheslav Ivanov misle da </w:t>
+      </w:r>
+      <w:r>
+        <w:rPr>
+          <w:rFonts w:eastAsia="Liberation Mono" w:cs="Liberation Mono" w:ascii="Times New Roman" w:hAnsi="Times New Roman"/>
+          <w:b w:val="false"/>
+          <w:bCs w:val="false"/>
+          <w:i w:val="false"/>
+          <w:iCs w:val="false"/>
+          <w:color w:val="000000"/>
+          <w:position w:val="0"/>
+          <w:sz w:val="24"/>
+          <w:sz w:val="24"/>
+          <w:szCs w:val="24"/>
+          <w:vertAlign w:val="baseline"/>
+          <w:lang w:val="hr-HR"/>
+        </w:rPr>
+        <w:t>indoeuropski prajezik zapravo uopće nije imao zvučne praskavce, ni</w:t>
+      </w:r>
+      <w:r>
+        <w:rPr>
+          <w:rFonts w:eastAsia="Liberation Mono" w:cs="Liberation Mono" w:ascii="Times New Roman" w:hAnsi="Times New Roman"/>
+          <w:b w:val="false"/>
+          <w:bCs w:val="false"/>
+          <w:i/>
+          <w:iCs/>
+          <w:color w:val="000000"/>
+          <w:position w:val="0"/>
+          <w:sz w:val="24"/>
+          <w:sz w:val="24"/>
+          <w:szCs w:val="24"/>
+          <w:vertAlign w:val="baseline"/>
+          <w:lang w:val="hr-HR"/>
+        </w:rPr>
+        <w:t xml:space="preserve"> b</w:t>
+      </w:r>
+      <w:r>
+        <w:rPr>
+          <w:rFonts w:eastAsia="Liberation Mono" w:cs="Liberation Mono" w:ascii="Times New Roman" w:hAnsi="Times New Roman"/>
+          <w:b w:val="false"/>
+          <w:bCs w:val="false"/>
+          <w:i w:val="false"/>
+          <w:iCs w:val="false"/>
+          <w:color w:val="000000"/>
+          <w:position w:val="0"/>
+          <w:sz w:val="24"/>
+          <w:sz w:val="24"/>
+          <w:szCs w:val="24"/>
+          <w:vertAlign w:val="baseline"/>
+          <w:lang w:val="hr-HR"/>
+        </w:rPr>
+        <w:t>, ni</w:t>
+      </w:r>
+      <w:r>
+        <w:rPr>
+          <w:rFonts w:eastAsia="Liberation Mono" w:cs="Liberation Mono" w:ascii="Times New Roman" w:hAnsi="Times New Roman"/>
+          <w:b w:val="false"/>
+          <w:bCs w:val="false"/>
+          <w:i/>
+          <w:iCs/>
+          <w:color w:val="000000"/>
+          <w:position w:val="0"/>
+          <w:sz w:val="24"/>
+          <w:sz w:val="24"/>
+          <w:szCs w:val="24"/>
+          <w:vertAlign w:val="baseline"/>
+          <w:lang w:val="hr-HR"/>
+        </w:rPr>
+        <w:t xml:space="preserve"> d</w:t>
+      </w:r>
+      <w:r>
+        <w:rPr>
+          <w:rFonts w:eastAsia="Liberation Mono" w:cs="Liberation Mono" w:ascii="Times New Roman" w:hAnsi="Times New Roman"/>
+          <w:b w:val="false"/>
+          <w:bCs w:val="false"/>
+          <w:i w:val="false"/>
+          <w:iCs w:val="false"/>
+          <w:color w:val="000000"/>
+          <w:position w:val="0"/>
+          <w:sz w:val="24"/>
+          <w:sz w:val="24"/>
+          <w:szCs w:val="24"/>
+          <w:vertAlign w:val="baseline"/>
+          <w:lang w:val="hr-HR"/>
+        </w:rPr>
+        <w:t>, ni</w:t>
+      </w:r>
+      <w:r>
+        <w:rPr>
+          <w:rFonts w:eastAsia="Liberation Mono" w:cs="Liberation Mono" w:ascii="Times New Roman" w:hAnsi="Times New Roman"/>
+          <w:b w:val="false"/>
+          <w:bCs w:val="false"/>
+          <w:i/>
+          <w:iCs/>
+          <w:color w:val="000000"/>
+          <w:position w:val="0"/>
+          <w:sz w:val="24"/>
+          <w:sz w:val="24"/>
+          <w:szCs w:val="24"/>
+          <w:vertAlign w:val="baseline"/>
+          <w:lang w:val="hr-HR"/>
+        </w:rPr>
+        <w:t xml:space="preserve"> g</w:t>
+      </w:r>
+      <w:r>
+        <w:rPr>
+          <w:rFonts w:eastAsia="Liberation Mono" w:cs="Liberation Mono" w:ascii="Times New Roman" w:hAnsi="Times New Roman"/>
+          <w:b w:val="false"/>
+          <w:bCs w:val="false"/>
+          <w:i w:val="false"/>
+          <w:iCs w:val="false"/>
+          <w:color w:val="000000"/>
+          <w:position w:val="0"/>
+          <w:sz w:val="24"/>
+          <w:sz w:val="24"/>
+          <w:szCs w:val="24"/>
+          <w:vertAlign w:val="baseline"/>
+          <w:lang w:val="hr-HR"/>
+        </w:rPr>
+        <w:t>, nego da je na mjestima gdje se oni rekonstruira</w:t>
+      </w:r>
+      <w:r>
+        <w:rPr>
+          <w:rFonts w:eastAsia="Liberation Mono" w:cs="Liberation Mono" w:ascii="Times New Roman" w:hAnsi="Times New Roman"/>
+          <w:b w:val="false"/>
+          <w:bCs w:val="false"/>
+          <w:i w:val="false"/>
+          <w:iCs w:val="false"/>
+          <w:color w:val="000000"/>
+          <w:position w:val="0"/>
+          <w:sz w:val="24"/>
+          <w:sz w:val="24"/>
+          <w:szCs w:val="24"/>
+          <w:vertAlign w:val="baseline"/>
+          <w:lang w:val="hr-HR"/>
+        </w:rPr>
+        <w:t>ju</w:t>
+      </w:r>
+      <w:r>
+        <w:rPr>
+          <w:rFonts w:eastAsia="Liberation Mono" w:cs="Liberation Mono" w:ascii="Times New Roman" w:hAnsi="Times New Roman"/>
+          <w:b w:val="false"/>
+          <w:bCs w:val="false"/>
+          <w:i w:val="false"/>
+          <w:iCs w:val="false"/>
+          <w:color w:val="000000"/>
+          <w:position w:val="0"/>
+          <w:sz w:val="24"/>
+          <w:sz w:val="24"/>
+          <w:szCs w:val="24"/>
+          <w:vertAlign w:val="baseline"/>
+          <w:lang w:val="hr-HR"/>
+        </w:rPr>
+        <w:t xml:space="preserve"> imao glotalni praskavac nakon kojeg su slijedili </w:t>
+      </w:r>
+      <w:r>
+        <w:rPr>
+          <w:rFonts w:eastAsia="Liberation Mono" w:cs="Liberation Mono" w:ascii="Times New Roman" w:hAnsi="Times New Roman"/>
+          <w:b w:val="false"/>
+          <w:bCs w:val="false"/>
+          <w:i/>
+          <w:iCs/>
+          <w:color w:val="000000"/>
+          <w:position w:val="0"/>
+          <w:sz w:val="24"/>
+          <w:sz w:val="24"/>
+          <w:szCs w:val="24"/>
+          <w:vertAlign w:val="baseline"/>
+          <w:lang w:val="hr-HR"/>
+        </w:rPr>
+        <w:t>p</w:t>
+      </w:r>
+      <w:r>
+        <w:rPr>
+          <w:rFonts w:eastAsia="Liberation Mono" w:cs="Liberation Mono" w:ascii="Times New Roman" w:hAnsi="Times New Roman"/>
+          <w:b w:val="false"/>
+          <w:bCs w:val="false"/>
+          <w:i w:val="false"/>
+          <w:iCs w:val="false"/>
+          <w:color w:val="000000"/>
+          <w:position w:val="0"/>
+          <w:sz w:val="24"/>
+          <w:sz w:val="24"/>
+          <w:szCs w:val="24"/>
+          <w:vertAlign w:val="baseline"/>
+          <w:lang w:val="hr-HR"/>
+        </w:rPr>
+        <w:t xml:space="preserve">, </w:t>
+      </w:r>
+      <w:r>
+        <w:rPr>
+          <w:rFonts w:eastAsia="Liberation Mono" w:cs="Liberation Mono" w:ascii="Times New Roman" w:hAnsi="Times New Roman"/>
+          <w:b w:val="false"/>
+          <w:bCs w:val="false"/>
+          <w:i/>
+          <w:iCs/>
+          <w:color w:val="000000"/>
+          <w:position w:val="0"/>
+          <w:sz w:val="24"/>
+          <w:sz w:val="24"/>
+          <w:szCs w:val="24"/>
+          <w:vertAlign w:val="baseline"/>
+          <w:lang w:val="hr-HR"/>
+        </w:rPr>
+        <w:t>t</w:t>
+      </w:r>
+      <w:r>
+        <w:rPr>
+          <w:rFonts w:eastAsia="Liberation Mono" w:cs="Liberation Mono" w:ascii="Times New Roman" w:hAnsi="Times New Roman"/>
+          <w:b w:val="false"/>
+          <w:bCs w:val="false"/>
+          <w:i w:val="false"/>
+          <w:iCs w:val="false"/>
+          <w:color w:val="000000"/>
+          <w:position w:val="0"/>
+          <w:sz w:val="24"/>
+          <w:sz w:val="24"/>
+          <w:szCs w:val="24"/>
+          <w:vertAlign w:val="baseline"/>
+          <w:lang w:val="hr-HR"/>
+        </w:rPr>
+        <w:t xml:space="preserve"> ili </w:t>
+      </w:r>
+      <w:r>
+        <w:rPr>
+          <w:rFonts w:eastAsia="Liberation Mono" w:cs="Liberation Mono" w:ascii="Times New Roman" w:hAnsi="Times New Roman"/>
+          <w:b w:val="false"/>
+          <w:bCs w:val="false"/>
+          <w:i/>
+          <w:iCs/>
+          <w:color w:val="000000"/>
+          <w:position w:val="0"/>
+          <w:sz w:val="24"/>
+          <w:sz w:val="24"/>
+          <w:szCs w:val="24"/>
+          <w:vertAlign w:val="baseline"/>
+          <w:lang w:val="hr-HR"/>
+        </w:rPr>
+        <w:t>k</w:t>
+      </w:r>
+      <w:r>
+        <w:rPr>
+          <w:rFonts w:eastAsia="Liberation Mono" w:cs="Liberation Mono" w:ascii="Times New Roman" w:hAnsi="Times New Roman"/>
+          <w:b w:val="false"/>
+          <w:bCs w:val="false"/>
+          <w:i w:val="false"/>
+          <w:iCs w:val="false"/>
+          <w:color w:val="000000"/>
+          <w:position w:val="0"/>
+          <w:sz w:val="24"/>
+          <w:sz w:val="24"/>
+          <w:szCs w:val="24"/>
+          <w:vertAlign w:val="baseline"/>
+          <w:lang w:val="hr-HR"/>
+        </w:rPr>
+        <w:t xml:space="preserve">, što manje odskače od fonologija današnjih jezika. </w:t>
+      </w:r>
+      <w:r>
+        <w:rPr>
+          <w:rFonts w:eastAsia="Liberation Mono" w:cs="Liberation Mono" w:ascii="Times New Roman" w:hAnsi="Times New Roman"/>
+          <w:b w:val="false"/>
+          <w:bCs w:val="false"/>
+          <w:i w:val="false"/>
+          <w:iCs w:val="false"/>
+          <w:color w:val="000000"/>
+          <w:position w:val="0"/>
+          <w:sz w:val="24"/>
+          <w:sz w:val="24"/>
+          <w:szCs w:val="24"/>
+          <w:vertAlign w:val="baseline"/>
+          <w:lang w:val="hr-HR"/>
+        </w:rPr>
+        <w:t xml:space="preserve">Neki lingvisti, među njima je </w:t>
+      </w:r>
+      <w:r>
+        <w:rPr>
+          <w:rFonts w:eastAsia="Liberation Mono" w:cs="Liberation Mono" w:ascii="Times New Roman" w:hAnsi="Times New Roman"/>
+          <w:b w:val="false"/>
+          <w:bCs w:val="false"/>
+          <w:i w:val="false"/>
+          <w:iCs w:val="false"/>
+          <w:color w:val="000000"/>
+          <w:position w:val="0"/>
+          <w:sz w:val="24"/>
+          <w:sz w:val="24"/>
+          <w:szCs w:val="24"/>
+          <w:vertAlign w:val="baseline"/>
+          <w:lang w:val="hr-HR"/>
+        </w:rPr>
+        <w:t xml:space="preserve">Paul Hopper, </w:t>
+      </w:r>
+      <w:r>
+        <w:rPr>
+          <w:rFonts w:eastAsia="Liberation Mono" w:cs="Liberation Mono" w:ascii="Times New Roman" w:hAnsi="Times New Roman"/>
+          <w:b w:val="false"/>
+          <w:bCs w:val="false"/>
+          <w:i w:val="false"/>
+          <w:iCs w:val="false"/>
+          <w:color w:val="000000"/>
+          <w:kern w:val="2"/>
+          <w:position w:val="0"/>
+          <w:sz w:val="24"/>
+          <w:sz w:val="24"/>
+          <w:szCs w:val="24"/>
+          <w:vertAlign w:val="baseline"/>
+          <w:lang w:val="hr-HR" w:eastAsia="zh-CN" w:bidi="hi-IN"/>
+        </w:rPr>
+        <w:t>smatra</w:t>
+      </w:r>
+      <w:r>
+        <w:rPr>
+          <w:rFonts w:eastAsia="Liberation Mono" w:cs="Liberation Mono" w:ascii="Times New Roman" w:hAnsi="Times New Roman"/>
+          <w:b w:val="false"/>
+          <w:bCs w:val="false"/>
+          <w:i w:val="false"/>
+          <w:iCs w:val="false"/>
+          <w:color w:val="000000"/>
+          <w:kern w:val="2"/>
+          <w:position w:val="0"/>
+          <w:sz w:val="24"/>
+          <w:sz w:val="24"/>
+          <w:szCs w:val="24"/>
+          <w:vertAlign w:val="baseline"/>
+          <w:lang w:val="hr-HR" w:eastAsia="zh-CN" w:bidi="hi-IN"/>
+        </w:rPr>
+        <w:t>ju</w:t>
+      </w:r>
+      <w:r>
+        <w:rPr>
+          <w:rFonts w:eastAsia="Liberation Mono" w:cs="Liberation Mono" w:ascii="Times New Roman" w:hAnsi="Times New Roman"/>
+          <w:b w:val="false"/>
+          <w:bCs w:val="false"/>
+          <w:i w:val="false"/>
+          <w:iCs w:val="false"/>
+          <w:color w:val="000000"/>
+          <w:kern w:val="2"/>
+          <w:position w:val="0"/>
+          <w:sz w:val="24"/>
+          <w:sz w:val="24"/>
+          <w:szCs w:val="24"/>
+          <w:vertAlign w:val="baseline"/>
+          <w:lang w:val="hr-HR" w:eastAsia="zh-CN" w:bidi="hi-IN"/>
+        </w:rPr>
+        <w:t xml:space="preserve"> da postoji nezanemariva vjerojatnost da je Grimov zakon zapravo netočan, da se nije dogodilo da su se svi indoeuropski praskavci promijenili u germanskim, točarijanskim, anatolijskim jezicima i armenskom jeziku </w:t>
+      </w:r>
+      <w:r>
+        <w:rPr>
+          <w:rFonts w:eastAsia="Liberation Mono" w:cs="Liberation Mono" w:ascii="Times New Roman" w:hAnsi="Times New Roman"/>
+          <w:b w:val="false"/>
+          <w:bCs w:val="false"/>
+          <w:i w:val="false"/>
+          <w:iCs w:val="false"/>
+          <w:color w:val="000000"/>
+          <w:kern w:val="2"/>
+          <w:position w:val="0"/>
+          <w:sz w:val="24"/>
+          <w:sz w:val="24"/>
+          <w:szCs w:val="24"/>
+          <w:vertAlign w:val="baseline"/>
+          <w:lang w:val="hr-HR" w:eastAsia="zh-CN" w:bidi="hi-IN"/>
+        </w:rPr>
+        <w:t>po Grimovom zakonu</w:t>
+      </w:r>
+      <w:r>
+        <w:rPr>
+          <w:rFonts w:eastAsia="Liberation Mono" w:cs="Liberation Mono" w:ascii="Times New Roman" w:hAnsi="Times New Roman"/>
+          <w:b w:val="false"/>
+          <w:bCs w:val="false"/>
+          <w:i w:val="false"/>
+          <w:iCs w:val="false"/>
+          <w:color w:val="000000"/>
+          <w:kern w:val="2"/>
+          <w:position w:val="0"/>
+          <w:sz w:val="24"/>
+          <w:sz w:val="24"/>
+          <w:szCs w:val="24"/>
+          <w:vertAlign w:val="baseline"/>
+          <w:lang w:val="hr-HR" w:eastAsia="zh-CN" w:bidi="hi-IN"/>
+        </w:rPr>
+        <w:t xml:space="preserve">, nego da se dogodilo to da se u većini starih indoeuropskih jezika </w:t>
+      </w:r>
+      <w:r>
+        <w:rPr>
+          <w:rFonts w:eastAsia="Liberation Mono" w:cs="Liberation Mono" w:ascii="Times New Roman" w:hAnsi="Times New Roman"/>
+          <w:b w:val="false"/>
+          <w:bCs w:val="false"/>
+          <w:i w:val="false"/>
+          <w:iCs w:val="false"/>
+          <w:color w:val="000000"/>
+          <w:kern w:val="2"/>
+          <w:position w:val="0"/>
+          <w:sz w:val="24"/>
+          <w:sz w:val="24"/>
+          <w:szCs w:val="24"/>
+          <w:vertAlign w:val="baseline"/>
+          <w:lang w:val="hr-HR" w:eastAsia="zh-CN" w:bidi="hi-IN"/>
+        </w:rPr>
+        <w:t>dogodio niz glasovnih promjena  suprotan od onih što ih opisuje Grimov zakon. Dakle, da je indoeuropski prajezik možda zapravo zvučao sličnije gotskome ili armenskome nego sanskrtu, latinskom ili grčkom. Da je indoeuropski prajezik, kao današnji arapski, imao</w:t>
+      </w:r>
+      <w:r>
+        <w:rPr>
+          <w:rFonts w:eastAsia="Liberation Mono" w:cs="Liberation Mono" w:ascii="Times New Roman" w:hAnsi="Times New Roman"/>
+          <w:b w:val="false"/>
+          <w:bCs w:val="false"/>
+          <w:i/>
+          <w:iCs/>
+          <w:color w:val="000000"/>
+          <w:kern w:val="2"/>
+          <w:position w:val="0"/>
+          <w:sz w:val="24"/>
+          <w:sz w:val="24"/>
+          <w:szCs w:val="24"/>
+          <w:vertAlign w:val="baseline"/>
+          <w:lang w:val="hr-HR" w:eastAsia="zh-CN" w:bidi="hi-IN"/>
+        </w:rPr>
+        <w:t xml:space="preserve"> f,</w:t>
+      </w:r>
+      <w:r>
+        <w:rPr>
+          <w:rFonts w:eastAsia="Liberation Mono" w:cs="Liberation Mono" w:ascii="Times New Roman" w:hAnsi="Times New Roman"/>
+          <w:b w:val="false"/>
+          <w:bCs w:val="false"/>
+          <w:i w:val="false"/>
+          <w:iCs w:val="false"/>
+          <w:color w:val="000000"/>
+          <w:kern w:val="2"/>
+          <w:position w:val="0"/>
+          <w:sz w:val="24"/>
+          <w:sz w:val="24"/>
+          <w:szCs w:val="24"/>
+          <w:vertAlign w:val="baseline"/>
+          <w:lang w:val="hr-HR" w:eastAsia="zh-CN" w:bidi="hi-IN"/>
+        </w:rPr>
+        <w:t xml:space="preserve"> tamo gdje se obično rekonstruira</w:t>
+      </w:r>
+      <w:r>
+        <w:rPr>
+          <w:rFonts w:eastAsia="Liberation Mono" w:cs="Liberation Mono" w:ascii="Times New Roman" w:hAnsi="Times New Roman"/>
+          <w:b w:val="false"/>
+          <w:bCs w:val="false"/>
+          <w:i/>
+          <w:iCs/>
+          <w:color w:val="000000"/>
+          <w:kern w:val="2"/>
+          <w:position w:val="0"/>
+          <w:sz w:val="24"/>
+          <w:sz w:val="24"/>
+          <w:szCs w:val="24"/>
+          <w:vertAlign w:val="baseline"/>
+          <w:lang w:val="hr-HR" w:eastAsia="zh-CN" w:bidi="hi-IN"/>
+        </w:rPr>
+        <w:t xml:space="preserve"> p</w:t>
+      </w:r>
+      <w:r>
+        <w:rPr>
+          <w:rFonts w:eastAsia="Liberation Mono" w:cs="Liberation Mono" w:ascii="Times New Roman" w:hAnsi="Times New Roman"/>
+          <w:b w:val="false"/>
+          <w:bCs w:val="false"/>
+          <w:i w:val="false"/>
+          <w:iCs w:val="false"/>
+          <w:color w:val="000000"/>
+          <w:kern w:val="2"/>
+          <w:position w:val="0"/>
+          <w:sz w:val="24"/>
+          <w:sz w:val="24"/>
+          <w:szCs w:val="24"/>
+          <w:vertAlign w:val="baseline"/>
+          <w:lang w:val="hr-HR" w:eastAsia="zh-CN" w:bidi="hi-IN"/>
+        </w:rPr>
+        <w:t>,</w:t>
+      </w:r>
+      <w:r>
+        <w:rPr>
+          <w:rFonts w:eastAsia="Liberation Mono" w:cs="Liberation Mono" w:ascii="Times New Roman" w:hAnsi="Times New Roman"/>
+          <w:b w:val="false"/>
+          <w:bCs w:val="false"/>
+          <w:i/>
+          <w:iCs/>
+          <w:color w:val="000000"/>
+          <w:kern w:val="2"/>
+          <w:position w:val="0"/>
+          <w:sz w:val="24"/>
+          <w:sz w:val="24"/>
+          <w:szCs w:val="24"/>
+          <w:vertAlign w:val="baseline"/>
+          <w:lang w:val="hr-HR" w:eastAsia="zh-CN" w:bidi="hi-IN"/>
+        </w:rPr>
+        <w:t xml:space="preserve"> </w:t>
+      </w:r>
+      <w:r>
+        <w:rPr>
+          <w:rFonts w:eastAsia="Liberation Mono" w:cs="Liberation Mono" w:ascii="Times New Roman" w:hAnsi="Times New Roman"/>
+          <w:b w:val="false"/>
+          <w:bCs w:val="false"/>
+          <w:i w:val="false"/>
+          <w:iCs w:val="false"/>
+          <w:color w:val="000000"/>
+          <w:kern w:val="2"/>
+          <w:position w:val="0"/>
+          <w:sz w:val="24"/>
+          <w:sz w:val="24"/>
+          <w:szCs w:val="24"/>
+          <w:vertAlign w:val="baseline"/>
+          <w:lang w:val="hr-HR" w:eastAsia="zh-CN" w:bidi="hi-IN"/>
+        </w:rPr>
+        <w:t>i da je imao</w:t>
+      </w:r>
+      <w:r>
+        <w:rPr>
+          <w:rFonts w:eastAsia="Liberation Mono" w:cs="Liberation Mono" w:ascii="Times New Roman" w:hAnsi="Times New Roman"/>
+          <w:b w:val="false"/>
+          <w:bCs w:val="false"/>
+          <w:i/>
+          <w:iCs/>
+          <w:color w:val="000000"/>
+          <w:kern w:val="2"/>
+          <w:position w:val="0"/>
+          <w:sz w:val="24"/>
+          <w:sz w:val="24"/>
+          <w:szCs w:val="24"/>
+          <w:vertAlign w:val="baseline"/>
+          <w:lang w:val="hr-HR" w:eastAsia="zh-CN" w:bidi="hi-IN"/>
+        </w:rPr>
+        <w:t xml:space="preserve"> b</w:t>
+      </w:r>
+      <w:r>
+        <w:rPr>
+          <w:rFonts w:eastAsia="Liberation Mono" w:cs="Liberation Mono" w:ascii="Times New Roman" w:hAnsi="Times New Roman"/>
+          <w:b w:val="false"/>
+          <w:bCs w:val="false"/>
+          <w:i w:val="false"/>
+          <w:iCs w:val="false"/>
+          <w:color w:val="000000"/>
+          <w:kern w:val="2"/>
+          <w:position w:val="0"/>
+          <w:sz w:val="24"/>
+          <w:sz w:val="24"/>
+          <w:szCs w:val="24"/>
+          <w:vertAlign w:val="baseline"/>
+          <w:lang w:val="hr-HR" w:eastAsia="zh-CN" w:bidi="hi-IN"/>
+        </w:rPr>
+        <w:t xml:space="preserve">, tamo gdje se obično rekonstruira </w:t>
+      </w:r>
+      <w:r>
+        <w:rPr>
+          <w:rFonts w:eastAsia="Liberation Mono" w:cs="Liberation Mono" w:ascii="Times New Roman" w:hAnsi="Times New Roman"/>
+          <w:b w:val="false"/>
+          <w:bCs w:val="false"/>
+          <w:i/>
+          <w:iCs/>
+          <w:color w:val="000000"/>
+          <w:kern w:val="2"/>
+          <w:position w:val="0"/>
+          <w:sz w:val="24"/>
+          <w:sz w:val="24"/>
+          <w:szCs w:val="24"/>
+          <w:vertAlign w:val="baseline"/>
+          <w:lang w:val="hr-HR" w:eastAsia="zh-CN" w:bidi="hi-IN"/>
+        </w:rPr>
+        <w:t>bh</w:t>
+      </w:r>
+      <w:r>
+        <w:rPr>
+          <w:rFonts w:eastAsia="Liberation Mono" w:cs="Liberation Mono" w:ascii="Times New Roman" w:hAnsi="Times New Roman"/>
+          <w:b w:val="false"/>
+          <w:bCs w:val="false"/>
+          <w:i w:val="false"/>
+          <w:iCs w:val="false"/>
+          <w:color w:val="000000"/>
+          <w:kern w:val="2"/>
+          <w:position w:val="0"/>
+          <w:sz w:val="24"/>
+          <w:sz w:val="24"/>
+          <w:szCs w:val="24"/>
+          <w:vertAlign w:val="baseline"/>
+          <w:lang w:val="hr-HR" w:eastAsia="zh-CN" w:bidi="hi-IN"/>
+        </w:rPr>
+        <w:t>, a da nije imao</w:t>
+      </w:r>
+      <w:r>
+        <w:rPr>
+          <w:rFonts w:eastAsia="Liberation Mono" w:cs="Liberation Mono" w:ascii="Times New Roman" w:hAnsi="Times New Roman"/>
+          <w:b w:val="false"/>
+          <w:bCs w:val="false"/>
+          <w:i/>
+          <w:iCs/>
+          <w:color w:val="000000"/>
+          <w:kern w:val="2"/>
+          <w:position w:val="0"/>
+          <w:sz w:val="24"/>
+          <w:sz w:val="24"/>
+          <w:szCs w:val="24"/>
+          <w:vertAlign w:val="baseline"/>
+          <w:lang w:val="hr-HR" w:eastAsia="zh-CN" w:bidi="hi-IN"/>
+        </w:rPr>
+        <w:t xml:space="preserve"> p</w:t>
+      </w:r>
+      <w:r>
+        <w:rPr>
+          <w:rFonts w:eastAsia="Liberation Mono" w:cs="Liberation Mono" w:ascii="Times New Roman" w:hAnsi="Times New Roman"/>
+          <w:b w:val="false"/>
+          <w:bCs w:val="false"/>
+          <w:i w:val="false"/>
+          <w:iCs w:val="false"/>
+          <w:color w:val="000000"/>
+          <w:kern w:val="2"/>
+          <w:position w:val="0"/>
+          <w:sz w:val="24"/>
+          <w:sz w:val="24"/>
+          <w:szCs w:val="24"/>
+          <w:vertAlign w:val="baseline"/>
+          <w:lang w:val="hr-HR" w:eastAsia="zh-CN" w:bidi="hi-IN"/>
+        </w:rPr>
+        <w:t>.</w:t>
+      </w:r>
+      <w:r>
+        <w:rPr>
+          <w:rFonts w:eastAsia="Liberation Mono" w:cs="Liberation Mono" w:ascii="Times New Roman" w:hAnsi="Times New Roman"/>
+          <w:b w:val="false"/>
+          <w:bCs w:val="false"/>
+          <w:i/>
+          <w:iCs/>
+          <w:color w:val="000000"/>
+          <w:kern w:val="2"/>
+          <w:position w:val="0"/>
+          <w:sz w:val="24"/>
+          <w:sz w:val="24"/>
+          <w:szCs w:val="24"/>
+          <w:vertAlign w:val="baseline"/>
+          <w:lang w:val="hr-HR" w:eastAsia="zh-CN" w:bidi="hi-IN"/>
+        </w:rPr>
+        <w:t xml:space="preserve"> </w:t>
+      </w:r>
+      <w:r>
+        <w:rPr>
+          <w:rFonts w:eastAsia="Liberation Mono" w:cs="Liberation Mono" w:ascii="Times New Roman" w:hAnsi="Times New Roman"/>
+          <w:b w:val="false"/>
+          <w:bCs w:val="false"/>
+          <w:i w:val="false"/>
+          <w:iCs w:val="false"/>
+          <w:color w:val="000000"/>
+          <w:kern w:val="2"/>
+          <w:position w:val="0"/>
+          <w:sz w:val="24"/>
+          <w:sz w:val="24"/>
+          <w:szCs w:val="24"/>
+          <w:vertAlign w:val="baseline"/>
+          <w:lang w:val="hr-HR" w:eastAsia="zh-CN" w:bidi="hi-IN"/>
+        </w:rPr>
+        <w:t xml:space="preserve">Rijetko koji se lingvist s time slaže, jer bi to značilo da su mnoge općeprihvaćene etimologije u germanskim jezicima pogrešne (recimo, da je engleska riječ za konoplju, </w:t>
+      </w:r>
+      <w:r>
+        <w:rPr>
+          <w:rFonts w:eastAsia="Liberation Mono" w:cs="Liberation Mono" w:ascii="Times New Roman" w:hAnsi="Times New Roman"/>
+          <w:b w:val="false"/>
+          <w:bCs w:val="false"/>
+          <w:i/>
+          <w:iCs/>
+          <w:color w:val="000000"/>
+          <w:kern w:val="2"/>
+          <w:position w:val="0"/>
+          <w:sz w:val="24"/>
+          <w:sz w:val="24"/>
+          <w:szCs w:val="24"/>
+          <w:vertAlign w:val="baseline"/>
+          <w:lang w:val="en-US" w:eastAsia="zh-CN" w:bidi="hi-IN"/>
+        </w:rPr>
+        <w:t>hemp</w:t>
+      </w:r>
+      <w:r>
+        <w:rPr>
+          <w:rFonts w:eastAsia="Liberation Mono" w:cs="Liberation Mono" w:ascii="Times New Roman" w:hAnsi="Times New Roman"/>
+          <w:b w:val="false"/>
+          <w:bCs w:val="false"/>
+          <w:i w:val="false"/>
+          <w:iCs w:val="false"/>
+          <w:color w:val="000000"/>
+          <w:kern w:val="2"/>
+          <w:position w:val="0"/>
+          <w:sz w:val="24"/>
+          <w:sz w:val="24"/>
+          <w:szCs w:val="24"/>
+          <w:vertAlign w:val="baseline"/>
+          <w:lang w:val="hr-HR" w:eastAsia="zh-CN" w:bidi="hi-IN"/>
+        </w:rPr>
+        <w:t>, posuđena iz nekog ugrofinskog jezika u germanski prajezik prije no što su se glasovne promjene koje opisuje Grimov zakon počele događati).</w:t>
+      </w:r>
+      <w:r>
+        <w:rPr>
+          <w:rFonts w:eastAsia="Liberation Mono" w:cs="Liberation Mono" w:ascii="Times New Roman" w:hAnsi="Times New Roman"/>
+          <w:b w:val="false"/>
+          <w:bCs w:val="false"/>
+          <w:i/>
+          <w:iCs/>
+          <w:color w:val="000000"/>
+          <w:position w:val="0"/>
+          <w:sz w:val="24"/>
+          <w:sz w:val="24"/>
+          <w:szCs w:val="24"/>
+          <w:vertAlign w:val="baseline"/>
+          <w:lang w:val="hr-HR"/>
+        </w:rPr>
+        <w:t xml:space="preserve"> </w:t>
+      </w:r>
+      <w:r>
+        <w:rPr>
+          <w:rFonts w:eastAsia="Liberation Mono" w:cs="Liberation Mono" w:ascii="Times New Roman" w:hAnsi="Times New Roman"/>
+          <w:b w:val="false"/>
+          <w:bCs w:val="false"/>
+          <w:i w:val="false"/>
+          <w:iCs w:val="false"/>
+          <w:color w:val="000000"/>
+          <w:kern w:val="2"/>
+          <w:position w:val="0"/>
+          <w:sz w:val="24"/>
+          <w:sz w:val="24"/>
+          <w:szCs w:val="24"/>
+          <w:vertAlign w:val="baseline"/>
+          <w:lang w:val="hr-HR" w:eastAsia="zh-CN" w:bidi="hi-IN"/>
+        </w:rPr>
+        <w:t>Neovisno o tome svemu</w:t>
+      </w:r>
+      <w:r>
+        <w:rPr>
+          <w:rFonts w:eastAsia="Liberation Mono" w:cs="Liberation Mono" w:ascii="Times New Roman" w:hAnsi="Times New Roman"/>
+          <w:b w:val="false"/>
+          <w:bCs w:val="false"/>
+          <w:i w:val="false"/>
+          <w:iCs w:val="false"/>
+          <w:color w:val="000000"/>
+          <w:position w:val="0"/>
+          <w:sz w:val="24"/>
+          <w:sz w:val="24"/>
+          <w:szCs w:val="24"/>
+          <w:vertAlign w:val="baseline"/>
+          <w:lang w:val="hr-HR"/>
+        </w:rPr>
+        <w:t xml:space="preserve">, takvo pojednostavljenje, </w:t>
+      </w:r>
+      <w:r>
+        <w:rPr>
+          <w:rFonts w:eastAsia="Liberation Mono" w:cs="Liberation Mono" w:ascii="Times New Roman" w:hAnsi="Times New Roman"/>
+          <w:b w:val="false"/>
+          <w:bCs w:val="false"/>
+          <w:i w:val="false"/>
+          <w:iCs w:val="false"/>
+          <w:color w:val="000000"/>
+          <w:position w:val="0"/>
+          <w:sz w:val="24"/>
+          <w:sz w:val="24"/>
+          <w:szCs w:val="24"/>
+          <w:vertAlign w:val="baseline"/>
+          <w:lang w:val="hr-HR"/>
+        </w:rPr>
+        <w:t>pretpostavka da je jezik koji ima</w:t>
+      </w:r>
+      <w:r>
+        <w:rPr>
+          <w:rFonts w:eastAsia="Liberation Mono" w:cs="Liberation Mono" w:ascii="Times New Roman" w:hAnsi="Times New Roman"/>
+          <w:b w:val="false"/>
+          <w:bCs w:val="false"/>
+          <w:i/>
+          <w:iCs/>
+          <w:color w:val="000000"/>
+          <w:position w:val="0"/>
+          <w:sz w:val="24"/>
+          <w:sz w:val="24"/>
+          <w:szCs w:val="24"/>
+          <w:vertAlign w:val="baseline"/>
+          <w:lang w:val="hr-HR"/>
+        </w:rPr>
+        <w:t xml:space="preserve"> p</w:t>
+      </w:r>
+      <w:r>
+        <w:rPr>
+          <w:rFonts w:eastAsia="Liberation Mono" w:cs="Liberation Mono" w:ascii="Times New Roman" w:hAnsi="Times New Roman"/>
+          <w:b w:val="false"/>
+          <w:bCs w:val="false"/>
+          <w:i w:val="false"/>
+          <w:iCs w:val="false"/>
+          <w:color w:val="000000"/>
+          <w:position w:val="0"/>
+          <w:sz w:val="24"/>
+          <w:sz w:val="24"/>
+          <w:szCs w:val="24"/>
+          <w:vertAlign w:val="baseline"/>
+          <w:lang w:val="hr-HR"/>
+        </w:rPr>
+        <w:t xml:space="preserve"> a nema</w:t>
+      </w:r>
+      <w:r>
+        <w:rPr>
+          <w:rFonts w:eastAsia="Liberation Mono" w:cs="Liberation Mono" w:ascii="Times New Roman" w:hAnsi="Times New Roman"/>
+          <w:b w:val="false"/>
+          <w:bCs w:val="false"/>
+          <w:i/>
+          <w:iCs/>
+          <w:color w:val="000000"/>
+          <w:position w:val="0"/>
+          <w:sz w:val="24"/>
+          <w:sz w:val="24"/>
+          <w:szCs w:val="24"/>
+          <w:vertAlign w:val="baseline"/>
+          <w:lang w:val="hr-HR"/>
+        </w:rPr>
+        <w:t xml:space="preserve"> b</w:t>
+      </w:r>
+      <w:r>
+        <w:rPr>
+          <w:rFonts w:eastAsia="Liberation Mono" w:cs="Liberation Mono" w:ascii="Times New Roman" w:hAnsi="Times New Roman"/>
+          <w:b w:val="false"/>
+          <w:bCs w:val="false"/>
+          <w:i w:val="false"/>
+          <w:iCs w:val="false"/>
+          <w:color w:val="000000"/>
+          <w:position w:val="0"/>
+          <w:sz w:val="24"/>
+          <w:sz w:val="24"/>
+          <w:szCs w:val="24"/>
+          <w:vertAlign w:val="baseline"/>
+          <w:lang w:val="hr-HR"/>
+        </w:rPr>
+        <w:t xml:space="preserve"> jednako vjerojatan kao jezik koji ima</w:t>
+      </w:r>
+      <w:r>
+        <w:rPr>
+          <w:rFonts w:eastAsia="Liberation Mono" w:cs="Liberation Mono" w:ascii="Times New Roman" w:hAnsi="Times New Roman"/>
+          <w:b w:val="false"/>
+          <w:bCs w:val="false"/>
+          <w:i/>
+          <w:iCs/>
+          <w:color w:val="000000"/>
+          <w:position w:val="0"/>
+          <w:sz w:val="24"/>
+          <w:sz w:val="24"/>
+          <w:szCs w:val="24"/>
+          <w:vertAlign w:val="baseline"/>
+          <w:lang w:val="hr-HR"/>
+        </w:rPr>
+        <w:t xml:space="preserve"> b</w:t>
+      </w:r>
+      <w:r>
+        <w:rPr>
+          <w:rFonts w:eastAsia="Liberation Mono" w:cs="Liberation Mono" w:ascii="Times New Roman" w:hAnsi="Times New Roman"/>
+          <w:b w:val="false"/>
+          <w:bCs w:val="false"/>
+          <w:i w:val="false"/>
+          <w:iCs w:val="false"/>
+          <w:color w:val="000000"/>
+          <w:position w:val="0"/>
+          <w:sz w:val="24"/>
+          <w:sz w:val="24"/>
+          <w:szCs w:val="24"/>
+          <w:vertAlign w:val="baseline"/>
+          <w:lang w:val="hr-HR"/>
+        </w:rPr>
+        <w:t xml:space="preserve"> a nema</w:t>
+      </w:r>
+      <w:r>
+        <w:rPr>
+          <w:rFonts w:eastAsia="Liberation Mono" w:cs="Liberation Mono" w:ascii="Times New Roman" w:hAnsi="Times New Roman"/>
+          <w:b w:val="false"/>
+          <w:bCs w:val="false"/>
+          <w:i/>
+          <w:iCs/>
+          <w:color w:val="000000"/>
+          <w:position w:val="0"/>
+          <w:sz w:val="24"/>
+          <w:sz w:val="24"/>
+          <w:szCs w:val="24"/>
+          <w:vertAlign w:val="baseline"/>
+          <w:lang w:val="hr-HR"/>
+        </w:rPr>
+        <w:t xml:space="preserve"> p</w:t>
+      </w:r>
+      <w:r>
+        <w:rPr>
+          <w:rFonts w:eastAsia="Liberation Mono" w:cs="Liberation Mono" w:ascii="Times New Roman" w:hAnsi="Times New Roman"/>
+          <w:b w:val="false"/>
+          <w:bCs w:val="false"/>
+          <w:i w:val="false"/>
+          <w:iCs w:val="false"/>
+          <w:color w:val="000000"/>
+          <w:position w:val="0"/>
+          <w:sz w:val="24"/>
+          <w:sz w:val="24"/>
+          <w:szCs w:val="24"/>
+          <w:vertAlign w:val="baseline"/>
+          <w:lang w:val="hr-HR"/>
+        </w:rPr>
+        <w:t>,</w:t>
+      </w:r>
+      <w:r>
+        <w:rPr>
+          <w:rFonts w:eastAsia="Liberation Mono" w:cs="Liberation Mono" w:ascii="Times New Roman" w:hAnsi="Times New Roman"/>
+          <w:b w:val="false"/>
+          <w:bCs w:val="false"/>
+          <w:i/>
+          <w:iCs/>
+          <w:color w:val="000000"/>
+          <w:position w:val="0"/>
+          <w:sz w:val="24"/>
+          <w:sz w:val="24"/>
+          <w:szCs w:val="24"/>
+          <w:vertAlign w:val="baseline"/>
+          <w:lang w:val="hr-HR"/>
+        </w:rPr>
+        <w:t xml:space="preserve"> </w:t>
+      </w:r>
+      <w:r>
+        <w:rPr>
+          <w:rFonts w:eastAsia="Liberation Mono" w:cs="Liberation Mono" w:ascii="Times New Roman" w:hAnsi="Times New Roman"/>
+          <w:b w:val="false"/>
+          <w:bCs w:val="false"/>
+          <w:i w:val="false"/>
+          <w:iCs w:val="false"/>
+          <w:color w:val="000000"/>
+          <w:position w:val="0"/>
+          <w:sz w:val="24"/>
+          <w:sz w:val="24"/>
+          <w:szCs w:val="24"/>
+          <w:vertAlign w:val="baseline"/>
+          <w:lang w:val="hr-HR"/>
+        </w:rPr>
+        <w:t>znatno pojednostavljuje programiranje modela, a teško da će utjecati na rezultat.</w:t>
       </w:r>
     </w:p>
     <w:p>
@@ -26720,7 +27798,296 @@
           <w:vertAlign w:val="baseline"/>
           <w:lang w:val="hr-HR"/>
         </w:rPr>
-        <w:t>. No, kao što sam rekao,</w:t>
+        <w:t xml:space="preserve">. </w:t>
+      </w:r>
+      <w:r>
+        <w:rPr>
+          <w:rFonts w:eastAsia="Liberation Mono" w:cs="Liberation Mono" w:ascii="Times New Roman" w:hAnsi="Times New Roman"/>
+          <w:b w:val="false"/>
+          <w:bCs w:val="false"/>
+          <w:i w:val="false"/>
+          <w:iCs w:val="false"/>
+          <w:color w:val="000000"/>
+          <w:position w:val="0"/>
+          <w:sz w:val="24"/>
+          <w:sz w:val="24"/>
+          <w:szCs w:val="24"/>
+          <w:vertAlign w:val="baseline"/>
+          <w:lang w:val="hr-HR"/>
+        </w:rPr>
+        <w:t xml:space="preserve">Recimo, većina arapskih dijalekata i australijskih aboridžinskih jezika. </w:t>
+      </w:r>
+      <w:r>
+        <w:rPr>
+          <w:rFonts w:eastAsia="Liberation Mono" w:cs="Liberation Mono" w:ascii="Times New Roman" w:hAnsi="Times New Roman"/>
+          <w:b w:val="false"/>
+          <w:bCs w:val="false"/>
+          <w:i w:val="false"/>
+          <w:iCs w:val="false"/>
+          <w:color w:val="000000"/>
+          <w:position w:val="0"/>
+          <w:sz w:val="24"/>
+          <w:sz w:val="24"/>
+          <w:szCs w:val="24"/>
+          <w:vertAlign w:val="baseline"/>
+          <w:lang w:val="hr-HR"/>
+        </w:rPr>
+        <w:t>Još jedna česta rasprava u današnjoj lingvistici jest upravo o tome smijemo li rekonstruirati indoeuropski prajezik kao jezik u kojemu su jedini samoglasnici</w:t>
+      </w:r>
+      <w:r>
+        <w:rPr>
+          <w:rFonts w:eastAsia="Liberation Mono" w:cs="Liberation Mono" w:ascii="Times New Roman" w:hAnsi="Times New Roman"/>
+          <w:b w:val="false"/>
+          <w:bCs w:val="false"/>
+          <w:i/>
+          <w:iCs/>
+          <w:color w:val="000000"/>
+          <w:position w:val="0"/>
+          <w:sz w:val="24"/>
+          <w:sz w:val="24"/>
+          <w:szCs w:val="24"/>
+          <w:vertAlign w:val="baseline"/>
+          <w:lang w:val="hr-HR"/>
+        </w:rPr>
+        <w:t xml:space="preserve"> e</w:t>
+      </w:r>
+      <w:r>
+        <w:rPr>
+          <w:rFonts w:eastAsia="Liberation Mono" w:cs="Liberation Mono" w:ascii="Times New Roman" w:hAnsi="Times New Roman"/>
+          <w:b w:val="false"/>
+          <w:bCs w:val="false"/>
+          <w:i w:val="false"/>
+          <w:iCs w:val="false"/>
+          <w:color w:val="000000"/>
+          <w:position w:val="0"/>
+          <w:sz w:val="24"/>
+          <w:sz w:val="24"/>
+          <w:szCs w:val="24"/>
+          <w:vertAlign w:val="baseline"/>
+          <w:lang w:val="hr-HR"/>
+        </w:rPr>
+        <w:t xml:space="preserve"> i</w:t>
+      </w:r>
+      <w:r>
+        <w:rPr>
+          <w:rFonts w:eastAsia="Liberation Mono" w:cs="Liberation Mono" w:ascii="Times New Roman" w:hAnsi="Times New Roman"/>
+          <w:b w:val="false"/>
+          <w:bCs w:val="false"/>
+          <w:i/>
+          <w:iCs/>
+          <w:color w:val="000000"/>
+          <w:position w:val="0"/>
+          <w:sz w:val="24"/>
+          <w:sz w:val="24"/>
+          <w:szCs w:val="24"/>
+          <w:vertAlign w:val="baseline"/>
+          <w:lang w:val="hr-HR"/>
+        </w:rPr>
+        <w:t xml:space="preserve"> o</w:t>
+      </w:r>
+      <w:r>
+        <w:rPr>
+          <w:rFonts w:eastAsia="Liberation Mono" w:cs="Liberation Mono" w:ascii="Times New Roman" w:hAnsi="Times New Roman"/>
+          <w:b w:val="false"/>
+          <w:bCs w:val="false"/>
+          <w:i w:val="false"/>
+          <w:iCs w:val="false"/>
+          <w:color w:val="000000"/>
+          <w:position w:val="0"/>
+          <w:sz w:val="24"/>
+          <w:sz w:val="24"/>
+          <w:szCs w:val="24"/>
+          <w:vertAlign w:val="baseline"/>
+          <w:lang w:val="hr-HR"/>
+        </w:rPr>
+        <w:t>, kako se indoeuropski prajezik obično rekonstruira, a nijedan takav jezik danas ne postoji.</w:t>
+      </w:r>
+      <w:r>
+        <w:rPr>
+          <w:rFonts w:eastAsia="Liberation Mono" w:cs="Liberation Mono" w:ascii="Times New Roman" w:hAnsi="Times New Roman"/>
+          <w:b w:val="false"/>
+          <w:bCs w:val="false"/>
+          <w:i/>
+          <w:iCs/>
+          <w:color w:val="000000"/>
+          <w:position w:val="0"/>
+          <w:sz w:val="24"/>
+          <w:sz w:val="24"/>
+          <w:szCs w:val="24"/>
+          <w:vertAlign w:val="baseline"/>
+          <w:lang w:val="hr-HR"/>
+        </w:rPr>
+        <w:t xml:space="preserve"> </w:t>
+      </w:r>
+      <w:r>
+        <w:rPr>
+          <w:rFonts w:eastAsia="Liberation Mono" w:cs="Liberation Mono" w:ascii="Times New Roman" w:hAnsi="Times New Roman"/>
+          <w:b w:val="false"/>
+          <w:bCs w:val="false"/>
+          <w:i w:val="false"/>
+          <w:iCs w:val="false"/>
+          <w:color w:val="000000"/>
+          <w:position w:val="0"/>
+          <w:sz w:val="24"/>
+          <w:sz w:val="24"/>
+          <w:szCs w:val="24"/>
+          <w:vertAlign w:val="baseline"/>
+          <w:lang w:val="hr-HR"/>
+        </w:rPr>
+        <w:t>N</w:t>
+      </w:r>
+      <w:r>
+        <w:rPr>
+          <w:rFonts w:eastAsia="Liberation Mono" w:cs="Liberation Mono" w:ascii="Times New Roman" w:hAnsi="Times New Roman"/>
+          <w:b w:val="false"/>
+          <w:bCs w:val="false"/>
+          <w:i w:val="false"/>
+          <w:iCs w:val="false"/>
+          <w:color w:val="000000"/>
+          <w:position w:val="0"/>
+          <w:sz w:val="24"/>
+          <w:sz w:val="24"/>
+          <w:szCs w:val="24"/>
+          <w:vertAlign w:val="baseline"/>
+          <w:lang w:val="hr-HR"/>
+        </w:rPr>
+        <w:t>eovisno o tome</w:t>
+      </w:r>
+      <w:r>
+        <w:rPr>
+          <w:rFonts w:eastAsia="Liberation Mono" w:cs="Liberation Mono" w:ascii="Times New Roman" w:hAnsi="Times New Roman"/>
+          <w:b w:val="false"/>
+          <w:bCs w:val="false"/>
+          <w:i w:val="false"/>
+          <w:iCs w:val="false"/>
+          <w:color w:val="000000"/>
+          <w:position w:val="0"/>
+          <w:sz w:val="24"/>
+          <w:sz w:val="24"/>
+          <w:szCs w:val="24"/>
+          <w:vertAlign w:val="baseline"/>
+          <w:lang w:val="hr-HR"/>
+        </w:rPr>
+        <w:t xml:space="preserve">, </w:t>
+      </w:r>
+      <w:r>
+        <w:rPr>
+          <w:rFonts w:eastAsia="Liberation Mono" w:cs="Liberation Mono" w:ascii="Times New Roman" w:hAnsi="Times New Roman"/>
+          <w:b w:val="false"/>
+          <w:bCs w:val="false"/>
+          <w:i w:val="false"/>
+          <w:iCs w:val="false"/>
+          <w:color w:val="000000"/>
+          <w:position w:val="0"/>
+          <w:sz w:val="24"/>
+          <w:sz w:val="24"/>
+          <w:szCs w:val="24"/>
+          <w:vertAlign w:val="baseline"/>
+          <w:lang w:val="hr-HR"/>
+        </w:rPr>
+        <w:t>mislim da ne trebam izmijeniti algoritam kako ne bi pretpostavio da je jezik bez</w:t>
+      </w:r>
+      <w:r>
+        <w:rPr>
+          <w:rFonts w:eastAsia="Liberation Mono" w:cs="Liberation Mono" w:ascii="Times New Roman" w:hAnsi="Times New Roman"/>
+          <w:b w:val="false"/>
+          <w:bCs w:val="false"/>
+          <w:i/>
+          <w:iCs/>
+          <w:color w:val="000000"/>
+          <w:position w:val="0"/>
+          <w:sz w:val="24"/>
+          <w:sz w:val="24"/>
+          <w:szCs w:val="24"/>
+          <w:vertAlign w:val="baseline"/>
+          <w:lang w:val="hr-HR"/>
+        </w:rPr>
+        <w:t xml:space="preserve"> a</w:t>
+      </w:r>
+      <w:r>
+        <w:rPr>
+          <w:rFonts w:eastAsia="Liberation Mono" w:cs="Liberation Mono" w:ascii="Times New Roman" w:hAnsi="Times New Roman"/>
+          <w:b w:val="false"/>
+          <w:bCs w:val="false"/>
+          <w:i w:val="false"/>
+          <w:iCs w:val="false"/>
+          <w:color w:val="000000"/>
+          <w:position w:val="0"/>
+          <w:sz w:val="24"/>
+          <w:sz w:val="24"/>
+          <w:szCs w:val="24"/>
+          <w:vertAlign w:val="baseline"/>
+          <w:lang w:val="hr-HR"/>
+        </w:rPr>
+        <w:t xml:space="preserve"> jednako vjerojatan kao jezik bez</w:t>
+      </w:r>
+      <w:r>
+        <w:rPr>
+          <w:rFonts w:eastAsia="Liberation Mono" w:cs="Liberation Mono" w:ascii="Times New Roman" w:hAnsi="Times New Roman"/>
+          <w:b w:val="false"/>
+          <w:bCs w:val="false"/>
+          <w:i/>
+          <w:iCs/>
+          <w:color w:val="000000"/>
+          <w:position w:val="0"/>
+          <w:sz w:val="24"/>
+          <w:sz w:val="24"/>
+          <w:szCs w:val="24"/>
+          <w:vertAlign w:val="baseline"/>
+          <w:lang w:val="hr-HR"/>
+        </w:rPr>
+        <w:t xml:space="preserve"> e</w:t>
+      </w:r>
+      <w:r>
+        <w:rPr>
+          <w:rFonts w:eastAsia="Liberation Mono" w:cs="Liberation Mono" w:ascii="Times New Roman" w:hAnsi="Times New Roman"/>
+          <w:b w:val="false"/>
+          <w:bCs w:val="false"/>
+          <w:i w:val="false"/>
+          <w:iCs w:val="false"/>
+          <w:color w:val="000000"/>
+          <w:position w:val="0"/>
+          <w:sz w:val="24"/>
+          <w:sz w:val="24"/>
+          <w:szCs w:val="24"/>
+          <w:vertAlign w:val="baseline"/>
+          <w:lang w:val="hr-HR"/>
+        </w:rPr>
+        <w:t>, jer,</w:t>
+      </w:r>
+      <w:r>
+        <w:rPr>
+          <w:rFonts w:eastAsia="Liberation Mono" w:cs="Liberation Mono" w:ascii="Times New Roman" w:hAnsi="Times New Roman"/>
+          <w:b w:val="false"/>
+          <w:bCs w:val="false"/>
+          <w:i/>
+          <w:iCs/>
+          <w:color w:val="000000"/>
+          <w:position w:val="0"/>
+          <w:sz w:val="24"/>
+          <w:sz w:val="24"/>
+          <w:szCs w:val="24"/>
+          <w:vertAlign w:val="baseline"/>
+          <w:lang w:val="hr-HR"/>
+        </w:rPr>
+        <w:t xml:space="preserve"> </w:t>
+      </w:r>
+      <w:r>
+        <w:rPr>
+          <w:rFonts w:eastAsia="Liberation Mono" w:cs="Liberation Mono" w:ascii="Times New Roman" w:hAnsi="Times New Roman"/>
+          <w:b w:val="false"/>
+          <w:bCs w:val="false"/>
+          <w:i w:val="false"/>
+          <w:iCs w:val="false"/>
+          <w:color w:val="000000"/>
+          <w:position w:val="0"/>
+          <w:sz w:val="24"/>
+          <w:sz w:val="24"/>
+          <w:szCs w:val="24"/>
+          <w:vertAlign w:val="baseline"/>
+          <w:lang w:val="hr-HR"/>
+        </w:rPr>
+        <w:t>kao što sam rekao,</w:t>
       </w:r>
       <w:r>
         <w:rPr>
@@ -38122,7 +39489,177 @@
           <w:vertAlign w:val="baseline"/>
           <w:lang w:val="hr-HR"/>
         </w:rPr>
-        <w:t>.), promjene u morfologiji (</w:t>
+        <w:t xml:space="preserve">, </w:t>
+      </w:r>
+      <w:r>
+        <w:rPr>
+          <w:rFonts w:eastAsia="Liberation Mono" w:cs="Liberation Mono" w:ascii="Times New Roman" w:hAnsi="Times New Roman"/>
+          <w:b w:val="false"/>
+          <w:bCs w:val="false"/>
+          <w:i w:val="false"/>
+          <w:iCs w:val="false"/>
+          <w:color w:val="000000"/>
+          <w:position w:val="0"/>
+          <w:sz w:val="24"/>
+          <w:sz w:val="24"/>
+          <w:szCs w:val="24"/>
+          <w:vertAlign w:val="baseline"/>
+          <w:lang w:val="hr-HR"/>
+        </w:rPr>
+        <w:t xml:space="preserve">niti zašto u većini romanskih jezika riječ za svinju dolazi od rijetke latinske riječi </w:t>
+      </w:r>
+      <w:r>
+        <w:rPr>
+          <w:rFonts w:eastAsia="Liberation Mono" w:cs="Liberation Mono" w:ascii="Times New Roman" w:hAnsi="Times New Roman"/>
+          <w:b w:val="false"/>
+          <w:bCs w:val="false"/>
+          <w:i/>
+          <w:iCs/>
+          <w:color w:val="000000"/>
+          <w:position w:val="0"/>
+          <w:sz w:val="24"/>
+          <w:sz w:val="24"/>
+          <w:szCs w:val="24"/>
+          <w:vertAlign w:val="baseline"/>
+          <w:lang w:val="hr-HR"/>
+        </w:rPr>
+        <w:t>porcus</w:t>
+      </w:r>
+      <w:r>
+        <w:rPr>
+          <w:rFonts w:eastAsia="Liberation Mono" w:cs="Liberation Mono" w:ascii="Times New Roman" w:hAnsi="Times New Roman"/>
+          <w:b w:val="false"/>
+          <w:bCs w:val="false"/>
+          <w:i w:val="false"/>
+          <w:iCs w:val="false"/>
+          <w:color w:val="000000"/>
+          <w:position w:val="0"/>
+          <w:sz w:val="24"/>
+          <w:sz w:val="24"/>
+          <w:szCs w:val="24"/>
+          <w:vertAlign w:val="baseline"/>
+          <w:lang w:val="hr-HR"/>
+        </w:rPr>
+        <w:t xml:space="preserve">, umjesto od uobičajene latinske riječi </w:t>
+      </w:r>
+      <w:r>
+        <w:rPr>
+          <w:rFonts w:eastAsia="Liberation Mono" w:cs="Liberation Mono" w:ascii="Times New Roman" w:hAnsi="Times New Roman"/>
+          <w:b w:val="false"/>
+          <w:bCs w:val="false"/>
+          <w:i/>
+          <w:iCs/>
+          <w:color w:val="000000"/>
+          <w:position w:val="0"/>
+          <w:sz w:val="24"/>
+          <w:sz w:val="24"/>
+          <w:szCs w:val="24"/>
+          <w:vertAlign w:val="baseline"/>
+          <w:lang w:val="hr-HR"/>
+        </w:rPr>
+        <w:t>sus</w:t>
+      </w:r>
+      <w:r>
+        <w:rPr>
+          <w:rFonts w:eastAsia="Liberation Mono" w:cs="Liberation Mono" w:ascii="Times New Roman" w:hAnsi="Times New Roman"/>
+          <w:b w:val="false"/>
+          <w:bCs w:val="false"/>
+          <w:i w:val="false"/>
+          <w:iCs w:val="false"/>
+          <w:color w:val="000000"/>
+          <w:position w:val="0"/>
+          <w:sz w:val="24"/>
+          <w:sz w:val="24"/>
+          <w:szCs w:val="24"/>
+          <w:vertAlign w:val="baseline"/>
+          <w:lang w:val="hr-HR"/>
+        </w:rPr>
+        <w:t xml:space="preserve">, niti zašto u većini romanskih jezika riječ za jabuku potječe od rijetke latinske riječi </w:t>
+      </w:r>
+      <w:r>
+        <w:rPr>
+          <w:rFonts w:eastAsia="Liberation Mono" w:cs="Liberation Mono" w:ascii="Times New Roman" w:hAnsi="Times New Roman"/>
+          <w:b w:val="false"/>
+          <w:bCs w:val="false"/>
+          <w:i/>
+          <w:iCs/>
+          <w:color w:val="000000"/>
+          <w:position w:val="0"/>
+          <w:sz w:val="24"/>
+          <w:sz w:val="24"/>
+          <w:szCs w:val="24"/>
+          <w:vertAlign w:val="baseline"/>
+          <w:lang w:val="hr-HR"/>
+        </w:rPr>
+        <w:t>pomum</w:t>
+      </w:r>
+      <w:r>
+        <w:rPr>
+          <w:rFonts w:eastAsia="Liberation Mono" w:cs="Liberation Mono" w:ascii="Times New Roman" w:hAnsi="Times New Roman"/>
+          <w:b w:val="false"/>
+          <w:bCs w:val="false"/>
+          <w:i w:val="false"/>
+          <w:iCs w:val="false"/>
+          <w:color w:val="000000"/>
+          <w:position w:val="0"/>
+          <w:sz w:val="24"/>
+          <w:sz w:val="24"/>
+          <w:szCs w:val="24"/>
+          <w:vertAlign w:val="baseline"/>
+          <w:lang w:val="hr-HR"/>
+        </w:rPr>
+        <w:t xml:space="preserve">, umjesto da dolazi od uobičajene latinske riječi </w:t>
+      </w:r>
+      <w:r>
+        <w:rPr>
+          <w:rFonts w:eastAsia="Liberation Mono" w:cs="Liberation Mono" w:ascii="Times New Roman" w:hAnsi="Times New Roman"/>
+          <w:b w:val="false"/>
+          <w:bCs w:val="false"/>
+          <w:i/>
+          <w:iCs/>
+          <w:color w:val="000000"/>
+          <w:position w:val="0"/>
+          <w:sz w:val="24"/>
+          <w:sz w:val="24"/>
+          <w:szCs w:val="24"/>
+          <w:vertAlign w:val="baseline"/>
+          <w:lang w:val="hr-HR"/>
+        </w:rPr>
+        <w:t>malum</w:t>
+      </w:r>
+      <w:r>
+        <w:rPr>
+          <w:rFonts w:eastAsia="Liberation Mono" w:cs="Liberation Mono" w:ascii="Times New Roman" w:hAnsi="Times New Roman"/>
+          <w:b w:val="false"/>
+          <w:bCs w:val="false"/>
+          <w:i w:val="false"/>
+          <w:iCs w:val="false"/>
+          <w:color w:val="000000"/>
+          <w:position w:val="0"/>
+          <w:sz w:val="24"/>
+          <w:sz w:val="24"/>
+          <w:szCs w:val="24"/>
+          <w:vertAlign w:val="baseline"/>
+          <w:lang w:val="hr-HR"/>
+        </w:rPr>
+        <w:t>.</w:t>
+      </w:r>
+      <w:r>
+        <w:rPr>
+          <w:rFonts w:eastAsia="Liberation Mono" w:cs="Liberation Mono" w:ascii="Times New Roman" w:hAnsi="Times New Roman"/>
+          <w:b w:val="false"/>
+          <w:bCs w:val="false"/>
+          <w:i w:val="false"/>
+          <w:iCs w:val="false"/>
+          <w:color w:val="000000"/>
+          <w:position w:val="0"/>
+          <w:sz w:val="24"/>
+          <w:sz w:val="24"/>
+          <w:szCs w:val="24"/>
+          <w:vertAlign w:val="baseline"/>
+          <w:lang w:val="hr-HR"/>
+        </w:rPr>
+        <w:t>), promjene u morfologiji (</w:t>
       </w:r>
       <w:r>
         <w:rPr>
@@ -43684,7 +45221,715 @@
           <w:vertAlign w:val="baseline"/>
           <w:lang w:val="hr-HR"/>
         </w:rPr>
-        <w:t xml:space="preserve"> 2.6%). Isto vrijedi i za latinsku riječ za broj 7, </w:t>
+        <w:t xml:space="preserve"> 2.6%). </w:t>
+      </w:r>
+      <w:r>
+        <w:rPr>
+          <w:rFonts w:eastAsia="Liberation Mono" w:cs="Liberation Mono" w:ascii="Times New Roman" w:hAnsi="Times New Roman"/>
+          <w:b w:val="false"/>
+          <w:bCs w:val="false"/>
+          <w:i w:val="false"/>
+          <w:iCs w:val="false"/>
+          <w:position w:val="0"/>
+          <w:sz w:val="24"/>
+          <w:sz w:val="24"/>
+          <w:szCs w:val="24"/>
+          <w:vertAlign w:val="baseline"/>
+          <w:lang w:val="hr-HR"/>
+        </w:rPr>
+        <w:t xml:space="preserve">I </w:t>
+      </w:r>
+      <w:r>
+        <w:rPr>
+          <w:rFonts w:eastAsia="Liberation Mono" w:cs="Liberation Mono" w:ascii="Times New Roman" w:hAnsi="Times New Roman"/>
+          <w:b w:val="false"/>
+          <w:bCs w:val="false"/>
+          <w:i w:val="false"/>
+          <w:iCs w:val="false"/>
+          <w:color w:val="auto"/>
+          <w:kern w:val="2"/>
+          <w:position w:val="0"/>
+          <w:sz w:val="24"/>
+          <w:sz w:val="24"/>
+          <w:szCs w:val="24"/>
+          <w:vertAlign w:val="baseline"/>
+          <w:lang w:val="hr-HR" w:eastAsia="zh-CN" w:bidi="hi-IN"/>
+        </w:rPr>
+        <w:t>n</w:t>
+      </w:r>
+      <w:r>
+        <w:rPr>
+          <w:rFonts w:eastAsia="Liberation Mono" w:cs="Liberation Mono" w:ascii="Times New Roman" w:hAnsi="Times New Roman"/>
+          <w:b w:val="false"/>
+          <w:bCs w:val="false"/>
+          <w:i w:val="false"/>
+          <w:iCs w:val="false"/>
+          <w:position w:val="0"/>
+          <w:sz w:val="24"/>
+          <w:sz w:val="24"/>
+          <w:szCs w:val="24"/>
+          <w:vertAlign w:val="baseline"/>
+          <w:lang w:val="hr-HR"/>
+        </w:rPr>
+        <w:t xml:space="preserve">ije latinski jezik jedini indoeuropski jezik koji je između </w:t>
+      </w:r>
+      <w:r>
+        <w:rPr>
+          <w:rFonts w:eastAsia="Liberation Mono" w:cs="Liberation Mono" w:ascii="Times New Roman" w:hAnsi="Times New Roman"/>
+          <w:b w:val="false"/>
+          <w:bCs w:val="false"/>
+          <w:i/>
+          <w:iCs/>
+          <w:position w:val="0"/>
+          <w:sz w:val="24"/>
+          <w:sz w:val="24"/>
+          <w:szCs w:val="24"/>
+          <w:vertAlign w:val="baseline"/>
+          <w:lang w:val="hr-HR"/>
+        </w:rPr>
+        <w:t>c</w:t>
+      </w:r>
+      <w:r>
+        <w:rPr>
+          <w:rFonts w:eastAsia="Liberation Mono" w:cs="Liberation Mono" w:ascii="Times New Roman" w:hAnsi="Times New Roman"/>
+          <w:b w:val="false"/>
+          <w:bCs w:val="false"/>
+          <w:i w:val="false"/>
+          <w:iCs w:val="false"/>
+          <w:position w:val="0"/>
+          <w:sz w:val="24"/>
+          <w:sz w:val="24"/>
+          <w:szCs w:val="24"/>
+          <w:vertAlign w:val="baseline"/>
+          <w:lang w:val="hr-HR"/>
+        </w:rPr>
+        <w:t xml:space="preserve"> i </w:t>
+      </w:r>
+      <w:r>
+        <w:rPr>
+          <w:rFonts w:eastAsia="Liberation Mono" w:cs="Liberation Mono" w:ascii="Times New Roman" w:hAnsi="Times New Roman"/>
+          <w:b w:val="false"/>
+          <w:bCs w:val="false"/>
+          <w:i/>
+          <w:iCs/>
+          <w:position w:val="0"/>
+          <w:sz w:val="24"/>
+          <w:sz w:val="24"/>
+          <w:szCs w:val="24"/>
+          <w:vertAlign w:val="baseline"/>
+          <w:lang w:val="hr-HR"/>
+        </w:rPr>
+        <w:t>m</w:t>
+      </w:r>
+      <w:r>
+        <w:rPr>
+          <w:rFonts w:eastAsia="Liberation Mono" w:cs="Liberation Mono" w:ascii="Times New Roman" w:hAnsi="Times New Roman"/>
+          <w:b w:val="false"/>
+          <w:bCs w:val="false"/>
+          <w:i w:val="false"/>
+          <w:iCs w:val="false"/>
+          <w:position w:val="0"/>
+          <w:sz w:val="24"/>
+          <w:sz w:val="24"/>
+          <w:szCs w:val="24"/>
+          <w:vertAlign w:val="baseline"/>
+          <w:lang w:val="hr-HR"/>
+        </w:rPr>
+        <w:t xml:space="preserve"> u riječi za broj deset umetn</w:t>
+      </w:r>
+      <w:r>
+        <w:rPr>
+          <w:rFonts w:eastAsia="Liberation Mono" w:cs="Liberation Mono" w:ascii="Times New Roman" w:hAnsi="Times New Roman"/>
+          <w:b w:val="false"/>
+          <w:bCs w:val="false"/>
+          <w:i w:val="false"/>
+          <w:iCs w:val="false"/>
+          <w:color w:val="auto"/>
+          <w:kern w:val="2"/>
+          <w:position w:val="0"/>
+          <w:sz w:val="24"/>
+          <w:sz w:val="24"/>
+          <w:szCs w:val="24"/>
+          <w:vertAlign w:val="baseline"/>
+          <w:lang w:val="hr-HR" w:eastAsia="zh-CN" w:bidi="hi-IN"/>
+        </w:rPr>
+        <w:t>u</w:t>
+      </w:r>
+      <w:r>
+        <w:rPr>
+          <w:rFonts w:eastAsia="Liberation Mono" w:cs="Liberation Mono" w:ascii="Times New Roman" w:hAnsi="Times New Roman"/>
+          <w:b w:val="false"/>
+          <w:bCs w:val="false"/>
+          <w:i w:val="false"/>
+          <w:iCs w:val="false"/>
+          <w:position w:val="0"/>
+          <w:sz w:val="24"/>
+          <w:sz w:val="24"/>
+          <w:szCs w:val="24"/>
+          <w:vertAlign w:val="baseline"/>
+          <w:lang w:val="hr-HR"/>
+        </w:rPr>
+        <w:t xml:space="preserve">o epentetski samoglasnik. Gotska riječ za broj deset bila je </w:t>
+      </w:r>
+      <w:r>
+        <w:rPr>
+          <w:rFonts w:eastAsia="Liberation Mono" w:cs="Liberation Mono" w:ascii="Times New Roman" w:hAnsi="Times New Roman"/>
+          <w:b w:val="false"/>
+          <w:bCs w:val="false"/>
+          <w:i/>
+          <w:iCs/>
+          <w:position w:val="0"/>
+          <w:sz w:val="24"/>
+          <w:sz w:val="24"/>
+          <w:szCs w:val="24"/>
+          <w:vertAlign w:val="baseline"/>
+          <w:lang w:val="hr-HR"/>
+        </w:rPr>
+        <w:t>taihun</w:t>
+      </w:r>
+      <w:r>
+        <w:rPr>
+          <w:rFonts w:eastAsia="Liberation Mono" w:cs="Liberation Mono" w:ascii="Times New Roman" w:hAnsi="Times New Roman"/>
+          <w:b w:val="false"/>
+          <w:bCs w:val="false"/>
+          <w:i w:val="false"/>
+          <w:iCs w:val="false"/>
+          <w:position w:val="0"/>
+          <w:sz w:val="24"/>
+          <w:sz w:val="24"/>
+          <w:szCs w:val="24"/>
+          <w:vertAlign w:val="baseline"/>
+          <w:lang w:val="hr-HR"/>
+        </w:rPr>
+        <w:t>, ovdje</w:t>
+      </w:r>
+      <w:r>
+        <w:rPr>
+          <w:rFonts w:eastAsia="Liberation Mono" w:cs="Liberation Mono" w:ascii="Times New Roman" w:hAnsi="Times New Roman"/>
+          <w:b w:val="false"/>
+          <w:bCs w:val="false"/>
+          <w:i/>
+          <w:iCs/>
+          <w:position w:val="0"/>
+          <w:sz w:val="24"/>
+          <w:sz w:val="24"/>
+          <w:szCs w:val="24"/>
+          <w:vertAlign w:val="baseline"/>
+          <w:lang w:val="hr-HR"/>
+        </w:rPr>
+        <w:t xml:space="preserve"> t</w:t>
+      </w:r>
+      <w:r>
+        <w:rPr>
+          <w:rFonts w:eastAsia="Liberation Mono" w:cs="Liberation Mono" w:ascii="Times New Roman" w:hAnsi="Times New Roman"/>
+          <w:b w:val="false"/>
+          <w:bCs w:val="false"/>
+          <w:i w:val="false"/>
+          <w:iCs w:val="false"/>
+          <w:position w:val="0"/>
+          <w:sz w:val="24"/>
+          <w:sz w:val="24"/>
+          <w:szCs w:val="24"/>
+          <w:vertAlign w:val="baseline"/>
+          <w:lang w:val="hr-HR"/>
+        </w:rPr>
+        <w:t xml:space="preserve"> dolazi od indoeuropskog</w:t>
+      </w:r>
+      <w:r>
+        <w:rPr>
+          <w:rFonts w:eastAsia="Liberation Mono" w:cs="Liberation Mono" w:ascii="Times New Roman" w:hAnsi="Times New Roman"/>
+          <w:b w:val="false"/>
+          <w:bCs w:val="false"/>
+          <w:i/>
+          <w:iCs/>
+          <w:position w:val="0"/>
+          <w:sz w:val="24"/>
+          <w:sz w:val="24"/>
+          <w:szCs w:val="24"/>
+          <w:vertAlign w:val="baseline"/>
+          <w:lang w:val="hr-HR"/>
+        </w:rPr>
+        <w:t xml:space="preserve"> d</w:t>
+      </w:r>
+      <w:r>
+        <w:rPr>
+          <w:rFonts w:eastAsia="Liberation Mono" w:cs="Liberation Mono" w:ascii="Times New Roman" w:hAnsi="Times New Roman"/>
+          <w:b w:val="false"/>
+          <w:bCs w:val="false"/>
+          <w:i w:val="false"/>
+          <w:iCs w:val="false"/>
+          <w:position w:val="0"/>
+          <w:sz w:val="24"/>
+          <w:sz w:val="24"/>
+          <w:szCs w:val="24"/>
+          <w:vertAlign w:val="baseline"/>
+          <w:lang w:val="hr-HR"/>
+        </w:rPr>
+        <w:t>, diftong</w:t>
+      </w:r>
+      <w:r>
+        <w:rPr>
+          <w:rFonts w:eastAsia="Liberation Mono" w:cs="Liberation Mono" w:ascii="Times New Roman" w:hAnsi="Times New Roman"/>
+          <w:b w:val="false"/>
+          <w:bCs w:val="false"/>
+          <w:i/>
+          <w:iCs/>
+          <w:position w:val="0"/>
+          <w:sz w:val="24"/>
+          <w:sz w:val="24"/>
+          <w:szCs w:val="24"/>
+          <w:vertAlign w:val="baseline"/>
+          <w:lang w:val="hr-HR"/>
+        </w:rPr>
+        <w:t xml:space="preserve"> ai</w:t>
+      </w:r>
+      <w:r>
+        <w:rPr>
+          <w:rFonts w:eastAsia="Liberation Mono" w:cs="Liberation Mono" w:ascii="Times New Roman" w:hAnsi="Times New Roman"/>
+          <w:b w:val="false"/>
+          <w:bCs w:val="false"/>
+          <w:i w:val="false"/>
+          <w:iCs w:val="false"/>
+          <w:position w:val="0"/>
+          <w:sz w:val="24"/>
+          <w:sz w:val="24"/>
+          <w:szCs w:val="24"/>
+          <w:vertAlign w:val="baseline"/>
+          <w:lang w:val="hr-HR"/>
+        </w:rPr>
+        <w:t xml:space="preserve"> od indoeuropskog</w:t>
+      </w:r>
+      <w:r>
+        <w:rPr>
+          <w:rFonts w:eastAsia="Liberation Mono" w:cs="Liberation Mono" w:ascii="Times New Roman" w:hAnsi="Times New Roman"/>
+          <w:b w:val="false"/>
+          <w:bCs w:val="false"/>
+          <w:i/>
+          <w:iCs/>
+          <w:position w:val="0"/>
+          <w:sz w:val="24"/>
+          <w:sz w:val="24"/>
+          <w:szCs w:val="24"/>
+          <w:vertAlign w:val="baseline"/>
+          <w:lang w:val="hr-HR"/>
+        </w:rPr>
+        <w:t xml:space="preserve"> e</w:t>
+      </w:r>
+      <w:r>
+        <w:rPr>
+          <w:rFonts w:eastAsia="Liberation Mono" w:cs="Liberation Mono" w:ascii="Times New Roman" w:hAnsi="Times New Roman"/>
+          <w:b w:val="false"/>
+          <w:bCs w:val="false"/>
+          <w:i w:val="false"/>
+          <w:iCs w:val="false"/>
+          <w:position w:val="0"/>
+          <w:sz w:val="24"/>
+          <w:sz w:val="24"/>
+          <w:szCs w:val="24"/>
+          <w:vertAlign w:val="baseline"/>
+          <w:lang w:val="hr-HR"/>
+        </w:rPr>
+        <w:t>,</w:t>
+      </w:r>
+      <w:r>
+        <w:rPr>
+          <w:rFonts w:eastAsia="Liberation Mono" w:cs="Liberation Mono" w:ascii="Times New Roman" w:hAnsi="Times New Roman"/>
+          <w:b w:val="false"/>
+          <w:bCs w:val="false"/>
+          <w:i/>
+          <w:iCs/>
+          <w:position w:val="0"/>
+          <w:sz w:val="24"/>
+          <w:sz w:val="24"/>
+          <w:szCs w:val="24"/>
+          <w:vertAlign w:val="baseline"/>
+          <w:lang w:val="hr-HR"/>
+        </w:rPr>
+        <w:t xml:space="preserve"> h</w:t>
+      </w:r>
+      <w:r>
+        <w:rPr>
+          <w:rFonts w:eastAsia="Liberation Mono" w:cs="Liberation Mono" w:ascii="Times New Roman" w:hAnsi="Times New Roman"/>
+          <w:b w:val="false"/>
+          <w:bCs w:val="false"/>
+          <w:i w:val="false"/>
+          <w:iCs w:val="false"/>
+          <w:position w:val="0"/>
+          <w:sz w:val="24"/>
+          <w:sz w:val="24"/>
+          <w:szCs w:val="24"/>
+          <w:vertAlign w:val="baseline"/>
+          <w:lang w:val="hr-HR"/>
+        </w:rPr>
+        <w:t xml:space="preserve"> dolazi od indoeuropskog</w:t>
+      </w:r>
+      <w:r>
+        <w:rPr>
+          <w:rFonts w:eastAsia="Liberation Mono" w:cs="Liberation Mono" w:ascii="Times New Roman" w:hAnsi="Times New Roman"/>
+          <w:b w:val="false"/>
+          <w:bCs w:val="false"/>
+          <w:i/>
+          <w:iCs/>
+          <w:position w:val="0"/>
+          <w:sz w:val="24"/>
+          <w:sz w:val="24"/>
+          <w:szCs w:val="24"/>
+          <w:vertAlign w:val="baseline"/>
+          <w:lang w:val="hr-HR"/>
+        </w:rPr>
+        <w:t xml:space="preserve"> c </w:t>
+      </w:r>
+      <w:r>
+        <w:rPr>
+          <w:rFonts w:eastAsia="Liberation Mono" w:cs="Liberation Mono" w:ascii="Times New Roman" w:hAnsi="Times New Roman"/>
+          <w:b w:val="false"/>
+          <w:bCs w:val="false"/>
+          <w:i w:val="false"/>
+          <w:iCs w:val="false"/>
+          <w:position w:val="0"/>
+          <w:sz w:val="24"/>
+          <w:sz w:val="24"/>
+          <w:szCs w:val="24"/>
+          <w:vertAlign w:val="baseline"/>
+          <w:lang w:val="hr-HR"/>
+        </w:rPr>
+        <w:t xml:space="preserve">(glasa kao </w:t>
+      </w:r>
+      <w:r>
+        <w:rPr>
+          <w:rFonts w:eastAsia="Liberation Mono" w:cs="Liberation Mono" w:ascii="Times New Roman" w:hAnsi="Times New Roman"/>
+          <w:b w:val="false"/>
+          <w:bCs w:val="false"/>
+          <w:i/>
+          <w:iCs/>
+          <w:position w:val="0"/>
+          <w:sz w:val="24"/>
+          <w:sz w:val="24"/>
+          <w:szCs w:val="24"/>
+          <w:vertAlign w:val="baseline"/>
+          <w:lang w:val="hr-HR"/>
+        </w:rPr>
+        <w:t>c</w:t>
+      </w:r>
+      <w:r>
+        <w:rPr>
+          <w:rFonts w:eastAsia="Liberation Mono" w:cs="Liberation Mono" w:ascii="Times New Roman" w:hAnsi="Times New Roman"/>
+          <w:b w:val="false"/>
+          <w:bCs w:val="false"/>
+          <w:i w:val="false"/>
+          <w:iCs w:val="false"/>
+          <w:position w:val="0"/>
+          <w:sz w:val="24"/>
+          <w:sz w:val="24"/>
+          <w:szCs w:val="24"/>
+          <w:vertAlign w:val="baseline"/>
+          <w:lang w:val="hr-HR"/>
+        </w:rPr>
+        <w:t xml:space="preserve"> u engleskom </w:t>
+      </w:r>
+      <w:r>
+        <w:rPr>
+          <w:rFonts w:eastAsia="Liberation Mono" w:cs="Liberation Mono" w:ascii="Times New Roman" w:hAnsi="Times New Roman"/>
+          <w:b w:val="false"/>
+          <w:bCs w:val="false"/>
+          <w:i/>
+          <w:iCs/>
+          <w:position w:val="0"/>
+          <w:sz w:val="24"/>
+          <w:sz w:val="24"/>
+          <w:szCs w:val="24"/>
+          <w:vertAlign w:val="baseline"/>
+          <w:lang w:val="hr-HR"/>
+        </w:rPr>
+        <w:t>cube</w:t>
+      </w:r>
+      <w:r>
+        <w:rPr>
+          <w:rFonts w:eastAsia="Liberation Mono" w:cs="Liberation Mono" w:ascii="Times New Roman" w:hAnsi="Times New Roman"/>
+          <w:b w:val="false"/>
+          <w:bCs w:val="false"/>
+          <w:i w:val="false"/>
+          <w:iCs w:val="false"/>
+          <w:position w:val="0"/>
+          <w:sz w:val="24"/>
+          <w:sz w:val="24"/>
+          <w:szCs w:val="24"/>
+          <w:vertAlign w:val="baseline"/>
+          <w:lang w:val="hr-HR"/>
+        </w:rPr>
+        <w:t xml:space="preserve">, često se označava i kao </w:t>
+      </w:r>
+      <w:r>
+        <w:rPr>
+          <w:rFonts w:eastAsia="Liberation Mono" w:cs="Liberation Mono" w:ascii="Times New Roman" w:hAnsi="Times New Roman"/>
+          <w:b w:val="false"/>
+          <w:bCs w:val="false"/>
+          <w:i/>
+          <w:iCs/>
+          <w:position w:val="0"/>
+          <w:sz w:val="24"/>
+          <w:sz w:val="24"/>
+          <w:szCs w:val="24"/>
+          <w:vertAlign w:val="baseline"/>
+          <w:lang w:val="hr-HR"/>
+        </w:rPr>
+        <w:t>k</w:t>
+      </w:r>
+      <w:r>
+        <w:rPr>
+          <w:rFonts w:eastAsia="Liberation Mono" w:cs="Liberation Mono" w:ascii="Times New Roman" w:hAnsi="Times New Roman"/>
+          <w:b w:val="false"/>
+          <w:bCs w:val="false"/>
+          <w:i/>
+          <w:iCs/>
+          <w:sz w:val="24"/>
+          <w:szCs w:val="24"/>
+          <w:vertAlign w:val="superscript"/>
+          <w:lang w:val="hr-HR"/>
+        </w:rPr>
+        <w:t>j</w:t>
+      </w:r>
+      <w:r>
+        <w:rPr>
+          <w:rFonts w:eastAsia="Liberation Mono" w:cs="Liberation Mono" w:ascii="Times New Roman" w:hAnsi="Times New Roman"/>
+          <w:b w:val="false"/>
+          <w:bCs w:val="false"/>
+          <w:i w:val="false"/>
+          <w:iCs w:val="false"/>
+          <w:position w:val="0"/>
+          <w:sz w:val="24"/>
+          <w:sz w:val="24"/>
+          <w:szCs w:val="24"/>
+          <w:vertAlign w:val="baseline"/>
+          <w:lang w:val="hr-HR"/>
+        </w:rPr>
+        <w:t>),</w:t>
+      </w:r>
+      <w:r>
+        <w:rPr>
+          <w:rFonts w:eastAsia="Liberation Mono" w:cs="Liberation Mono" w:ascii="Times New Roman" w:hAnsi="Times New Roman"/>
+          <w:b w:val="false"/>
+          <w:bCs w:val="false"/>
+          <w:i/>
+          <w:iCs/>
+          <w:position w:val="0"/>
+          <w:sz w:val="24"/>
+          <w:sz w:val="24"/>
+          <w:szCs w:val="24"/>
+          <w:vertAlign w:val="baseline"/>
+          <w:lang w:val="hr-HR"/>
+        </w:rPr>
+        <w:t xml:space="preserve"> n</w:t>
+      </w:r>
+      <w:r>
+        <w:rPr>
+          <w:rFonts w:eastAsia="Liberation Mono" w:cs="Liberation Mono" w:ascii="Times New Roman" w:hAnsi="Times New Roman"/>
+          <w:b w:val="false"/>
+          <w:bCs w:val="false"/>
+          <w:i w:val="false"/>
+          <w:iCs w:val="false"/>
+          <w:position w:val="0"/>
+          <w:sz w:val="24"/>
+          <w:sz w:val="24"/>
+          <w:szCs w:val="24"/>
+          <w:vertAlign w:val="baseline"/>
+          <w:lang w:val="hr-HR"/>
+        </w:rPr>
+        <w:t xml:space="preserve"> dolazi od indoeuropskog</w:t>
+      </w:r>
+      <w:r>
+        <w:rPr>
+          <w:rFonts w:eastAsia="Liberation Mono" w:cs="Liberation Mono" w:ascii="Times New Roman" w:hAnsi="Times New Roman"/>
+          <w:b w:val="false"/>
+          <w:bCs w:val="false"/>
+          <w:i/>
+          <w:iCs/>
+          <w:position w:val="0"/>
+          <w:sz w:val="24"/>
+          <w:sz w:val="24"/>
+          <w:szCs w:val="24"/>
+          <w:vertAlign w:val="baseline"/>
+          <w:lang w:val="hr-HR"/>
+        </w:rPr>
+        <w:t xml:space="preserve"> m</w:t>
+      </w:r>
+      <w:r>
+        <w:rPr>
+          <w:rFonts w:eastAsia="Liberation Mono" w:cs="Liberation Mono" w:ascii="Times New Roman" w:hAnsi="Times New Roman"/>
+          <w:b w:val="false"/>
+          <w:bCs w:val="false"/>
+          <w:i w:val="false"/>
+          <w:iCs w:val="false"/>
+          <w:position w:val="0"/>
+          <w:sz w:val="24"/>
+          <w:sz w:val="24"/>
+          <w:szCs w:val="24"/>
+          <w:vertAlign w:val="baseline"/>
+          <w:lang w:val="hr-HR"/>
+        </w:rPr>
+        <w:t>, dok je</w:t>
+      </w:r>
+      <w:r>
+        <w:rPr>
+          <w:rFonts w:eastAsia="Liberation Mono" w:cs="Liberation Mono" w:ascii="Times New Roman" w:hAnsi="Times New Roman"/>
+          <w:b w:val="false"/>
+          <w:bCs w:val="false"/>
+          <w:i/>
+          <w:iCs/>
+          <w:position w:val="0"/>
+          <w:sz w:val="24"/>
+          <w:sz w:val="24"/>
+          <w:szCs w:val="24"/>
+          <w:vertAlign w:val="baseline"/>
+          <w:lang w:val="hr-HR"/>
+        </w:rPr>
+        <w:t xml:space="preserve"> u</w:t>
+      </w:r>
+      <w:r>
+        <w:rPr>
+          <w:rFonts w:eastAsia="Liberation Mono" w:cs="Liberation Mono" w:ascii="Times New Roman" w:hAnsi="Times New Roman"/>
+          <w:b w:val="false"/>
+          <w:bCs w:val="false"/>
+          <w:i w:val="false"/>
+          <w:iCs w:val="false"/>
+          <w:position w:val="0"/>
+          <w:sz w:val="24"/>
+          <w:sz w:val="24"/>
+          <w:szCs w:val="24"/>
+          <w:vertAlign w:val="baseline"/>
+          <w:lang w:val="hr-HR"/>
+        </w:rPr>
+        <w:t xml:space="preserve"> epentetski samoglasnik dodan radi lakšeg izgovora.</w:t>
+      </w:r>
+      <w:r>
+        <w:rPr>
+          <w:rFonts w:eastAsia="Liberation Mono" w:cs="Liberation Mono" w:ascii="Times New Roman" w:hAnsi="Times New Roman"/>
+          <w:b w:val="false"/>
+          <w:bCs w:val="false"/>
+          <w:i/>
+          <w:iCs/>
+          <w:position w:val="0"/>
+          <w:sz w:val="24"/>
+          <w:sz w:val="24"/>
+          <w:szCs w:val="24"/>
+          <w:vertAlign w:val="baseline"/>
+          <w:lang w:val="hr-HR"/>
+        </w:rPr>
+        <w:t xml:space="preserve"> </w:t>
+      </w:r>
+      <w:r>
+        <w:rPr>
+          <w:rFonts w:eastAsia="Liberation Mono" w:cs="Liberation Mono" w:ascii="Times New Roman" w:hAnsi="Times New Roman"/>
+          <w:b w:val="false"/>
+          <w:bCs w:val="false"/>
+          <w:i w:val="false"/>
+          <w:iCs w:val="false"/>
+          <w:color w:val="auto"/>
+          <w:kern w:val="2"/>
+          <w:position w:val="0"/>
+          <w:sz w:val="24"/>
+          <w:sz w:val="24"/>
+          <w:szCs w:val="24"/>
+          <w:vertAlign w:val="baseline"/>
+          <w:lang w:val="hr-HR" w:eastAsia="zh-CN" w:bidi="hi-IN"/>
+        </w:rPr>
+        <w:t>Slično tomu, a</w:t>
+      </w:r>
+      <w:r>
+        <w:rPr>
+          <w:rFonts w:eastAsia="Liberation Mono" w:cs="Liberation Mono" w:ascii="Times New Roman" w:hAnsi="Times New Roman"/>
+          <w:b w:val="false"/>
+          <w:bCs w:val="false"/>
+          <w:i w:val="false"/>
+          <w:iCs w:val="false"/>
+          <w:position w:val="0"/>
+          <w:sz w:val="24"/>
+          <w:sz w:val="24"/>
+          <w:szCs w:val="24"/>
+          <w:vertAlign w:val="baseline"/>
+          <w:lang w:val="hr-HR"/>
+        </w:rPr>
+        <w:t xml:space="preserve">rmenska riječ za broj deset jest </w:t>
+      </w:r>
+      <w:r>
+        <w:rPr>
+          <w:rFonts w:eastAsia="Liberation Mono" w:cs="Liberation Mono" w:ascii="Times New Roman" w:hAnsi="Times New Roman"/>
+          <w:b w:val="false"/>
+          <w:bCs w:val="false"/>
+          <w:i/>
+          <w:iCs/>
+          <w:position w:val="0"/>
+          <w:sz w:val="24"/>
+          <w:sz w:val="24"/>
+          <w:szCs w:val="24"/>
+          <w:vertAlign w:val="baseline"/>
+          <w:lang w:val="hr-HR"/>
+        </w:rPr>
+        <w:t>tasu</w:t>
+      </w:r>
+      <w:r>
+        <w:rPr>
+          <w:rFonts w:eastAsia="Liberation Mono" w:cs="Liberation Mono" w:ascii="Times New Roman" w:hAnsi="Times New Roman"/>
+          <w:b w:val="false"/>
+          <w:bCs w:val="false"/>
+          <w:i w:val="false"/>
+          <w:iCs w:val="false"/>
+          <w:position w:val="0"/>
+          <w:sz w:val="24"/>
+          <w:sz w:val="24"/>
+          <w:szCs w:val="24"/>
+          <w:vertAlign w:val="baseline"/>
+          <w:lang w:val="hr-HR"/>
+        </w:rPr>
+        <w:t xml:space="preserve">, od staroarmenskog </w:t>
+      </w:r>
+      <w:r>
+        <w:rPr>
+          <w:rFonts w:eastAsia="Liberation Mono" w:cs="Liberation Mono" w:ascii="Times New Roman" w:hAnsi="Times New Roman"/>
+          <w:b w:val="false"/>
+          <w:bCs w:val="false"/>
+          <w:i/>
+          <w:iCs/>
+          <w:position w:val="0"/>
+          <w:sz w:val="24"/>
+          <w:sz w:val="24"/>
+          <w:szCs w:val="24"/>
+          <w:vertAlign w:val="baseline"/>
+          <w:lang w:val="hr-HR"/>
+        </w:rPr>
+        <w:t>tasun</w:t>
+      </w:r>
+      <w:r>
+        <w:rPr>
+          <w:rFonts w:eastAsia="Liberation Mono" w:cs="Liberation Mono" w:ascii="Times New Roman" w:hAnsi="Times New Roman"/>
+          <w:b w:val="false"/>
+          <w:bCs w:val="false"/>
+          <w:i w:val="false"/>
+          <w:iCs w:val="false"/>
+          <w:position w:val="0"/>
+          <w:sz w:val="24"/>
+          <w:sz w:val="24"/>
+          <w:szCs w:val="24"/>
+          <w:vertAlign w:val="baseline"/>
+          <w:lang w:val="hr-HR"/>
+        </w:rPr>
+        <w:t>.</w:t>
+      </w:r>
+      <w:r>
+        <w:rPr>
+          <w:rFonts w:eastAsia="Liberation Mono" w:cs="Liberation Mono" w:ascii="Times New Roman" w:hAnsi="Times New Roman"/>
+          <w:b w:val="false"/>
+          <w:bCs w:val="false"/>
+          <w:i w:val="false"/>
+          <w:iCs w:val="false"/>
+          <w:position w:val="0"/>
+          <w:sz w:val="24"/>
+          <w:sz w:val="24"/>
+          <w:szCs w:val="24"/>
+          <w:vertAlign w:val="baseline"/>
+          <w:lang w:val="hr-HR"/>
+        </w:rPr>
+        <w:t xml:space="preserve"> Isto vrijedi i za latinsku riječ za broj 7, </w:t>
       </w:r>
       <w:r>
         <w:rPr>
@@ -47481,7 +49726,7 @@
                 <wp:positionV relativeFrom="paragraph">
                   <wp:posOffset>365760</wp:posOffset>
                 </wp:positionV>
-                <wp:extent cx="2908935" cy="2922905"/>
+                <wp:extent cx="2909570" cy="2923540"/>
                 <wp:effectExtent l="0" t="0" r="0" b="0"/>
                 <wp:wrapSquare wrapText="largest"/>
                 <wp:docPr id="1" name="Frame1"/>
@@ -47492,7 +49737,7 @@
                       <wps:spPr>
                         <a:xfrm>
                           <a:off x="0" y="0"/>
-                          <a:ext cx="2908440" cy="2922120"/>
+                          <a:ext cx="2908800" cy="2922840"/>
                         </a:xfrm>
                         <a:prstGeom prst="rect">
                           <a:avLst/>
@@ -47520,7 +49765,9 @@
                               </w:rPr>
                             </w:pPr>
                             <w:r>
-                              <w:rPr/>
+                              <w:rPr>
+                                <w:color w:val="000000"/>
+                              </w:rPr>
                               <w:drawing>
                                 <wp:inline distT="0" distB="0" distL="0" distR="0">
                                   <wp:extent cx="2908300" cy="2513965"/>
@@ -47562,6 +49809,7 @@
                             <w:r>
                               <w:rPr>
                                 <w:vanish/>
+                                <w:color w:val="000000"/>
                                 <w:sz w:val="20"/>
                                 <w:szCs w:val="20"/>
                               </w:rPr>
@@ -47569,6 +49817,7 @@
                             </w:r>
                             <w:r>
                               <w:rPr>
+                                <w:color w:val="000000"/>
                                 <w:sz w:val="20"/>
                                 <w:szCs w:val="20"/>
                               </w:rPr>
@@ -47576,6 +49825,7 @@
                             </w:r>
                             <w:r>
                               <w:rPr>
+                                <w:color w:val="000000"/>
                                 <w:sz w:val="20"/>
                                 <w:szCs w:val="20"/>
                               </w:rPr>
@@ -47585,6 +49835,7 @@
                               <w:rPr>
                                 <w:sz w:val="20"/>
                                 <w:szCs w:val="20"/>
+                                <w:color w:val="000000"/>
                               </w:rPr>
                               <w:instrText> SEQ Slika \* ARABIC </w:instrText>
                             </w:r>
@@ -47592,6 +49843,7 @@
                               <w:rPr>
                                 <w:sz w:val="20"/>
                                 <w:szCs w:val="20"/>
+                                <w:color w:val="000000"/>
                               </w:rPr>
                               <w:fldChar w:fldCharType="separate"/>
                             </w:r>
@@ -47599,6 +49851,7 @@
                               <w:rPr>
                                 <w:sz w:val="20"/>
                                 <w:szCs w:val="20"/>
+                                <w:color w:val="000000"/>
                               </w:rPr>
                               <w:t>1</w:t>
                             </w:r>
@@ -47606,11 +49859,13 @@
                               <w:rPr>
                                 <w:sz w:val="20"/>
                                 <w:szCs w:val="20"/>
+                                <w:color w:val="000000"/>
                               </w:rPr>
                               <w:fldChar w:fldCharType="end"/>
                             </w:r>
                             <w:r>
                               <w:rPr>
+                                <w:color w:val="000000"/>
                                 <w:sz w:val="20"/>
                                 <w:szCs w:val="20"/>
                               </w:rPr>
@@ -47630,7 +49885,7 @@
           </mc:Choice>
           <mc:Fallback>
             <w:pict>
-              <v:rect id="shape_0" ID="Frame1" stroked="f" style="position:absolute;margin-left:250.95pt;margin-top:28.8pt;width:228.95pt;height:230.05pt">
+              <v:rect id="shape_0" ID="Frame1" stroked="f" style="position:absolute;margin-left:250.95pt;margin-top:28.8pt;width:229pt;height:230.1pt">
                 <w10:wrap type="square"/>
                 <v:fill o:detectmouseclick="t" on="false"/>
                 <v:stroke color="#3465a4" joinstyle="round" endcap="flat"/>
@@ -47646,7 +49901,9 @@
                         </w:rPr>
                       </w:pPr>
                       <w:r>
-                        <w:rPr/>
+                        <w:rPr>
+                          <w:color w:val="000000"/>
+                        </w:rPr>
                         <w:drawing>
                           <wp:inline distT="0" distB="0" distL="0" distR="0">
                             <wp:extent cx="2908300" cy="2513965"/>
@@ -47688,6 +49945,7 @@
                       <w:r>
                         <w:rPr>
                           <w:vanish/>
+                          <w:color w:val="000000"/>
                           <w:sz w:val="20"/>
                           <w:szCs w:val="20"/>
                         </w:rPr>
@@ -47695,6 +49953,7 @@
                       </w:r>
                       <w:r>
                         <w:rPr>
+                          <w:color w:val="000000"/>
                           <w:sz w:val="20"/>
                           <w:szCs w:val="20"/>
                         </w:rPr>
@@ -47702,6 +49961,7 @@
                       </w:r>
                       <w:r>
                         <w:rPr>
+                          <w:color w:val="000000"/>
                           <w:sz w:val="20"/>
                           <w:szCs w:val="20"/>
                         </w:rPr>
@@ -47711,6 +49971,7 @@
                         <w:rPr>
                           <w:sz w:val="20"/>
                           <w:szCs w:val="20"/>
+                          <w:color w:val="000000"/>
                         </w:rPr>
                         <w:instrText> SEQ Slika \* ARABIC </w:instrText>
                       </w:r>
@@ -47718,6 +49979,7 @@
                         <w:rPr>
                           <w:sz w:val="20"/>
                           <w:szCs w:val="20"/>
+                          <w:color w:val="000000"/>
                         </w:rPr>
                         <w:fldChar w:fldCharType="separate"/>
                       </w:r>
@@ -47725,6 +49987,7 @@
                         <w:rPr>
                           <w:sz w:val="20"/>
                           <w:szCs w:val="20"/>
+                          <w:color w:val="000000"/>
                         </w:rPr>
                         <w:t>1</w:t>
                       </w:r>
@@ -47732,11 +49995,13 @@
                         <w:rPr>
                           <w:sz w:val="20"/>
                           <w:szCs w:val="20"/>
+                          <w:color w:val="000000"/>
                         </w:rPr>
                         <w:fldChar w:fldCharType="end"/>
                       </w:r>
                       <w:r>
                         <w:rPr>
+                          <w:color w:val="000000"/>
                           <w:sz w:val="20"/>
                           <w:szCs w:val="20"/>
                         </w:rPr>
@@ -50525,8 +52790,8 @@
         </w:rPr>
         <w:t xml:space="preserve">očekivao sam da će rezultat biti nešto malo manji od 21, jer engleski jezik ima 21 suglasnik. Međutim, kad sam to zapravo izmjerio, dobio sam rezultat približno jednak 11, te da je najčešći suglasnik 't'. Pretpostavio sam onda da je velika većina te neravnomjerne raspodjele suglasnika u jeziku zbog sintakse, jer engleska gramatika često zahtijeva da se u rečenice ubacuju riječi na 't' koje ne znače ništa: </w:t>
       </w:r>
-      <w:bookmarkStart w:id="509" w:name="m_8657177542494484766huffman"/>
-      <w:bookmarkStart w:id="510" w:name="m_8657177542494484766program"/>
+      <w:bookmarkStart w:id="509" w:name="m_8657177542494484766program"/>
+      <w:bookmarkStart w:id="510" w:name="m_8657177542494484766huffman"/>
       <w:bookmarkEnd w:id="509"/>
       <w:bookmarkEnd w:id="510"/>
       <w:r>
@@ -50653,8 +52918,8 @@
         <w:jc w:val="both"/>
         <w:rPr/>
       </w:pPr>
-      <w:bookmarkStart w:id="511" w:name="m_8657177542494484766huffman1"/>
-      <w:bookmarkStart w:id="512" w:name="m_8657177542494484766program1"/>
+      <w:bookmarkStart w:id="511" w:name="m_8657177542494484766program1"/>
+      <w:bookmarkStart w:id="512" w:name="m_8657177542494484766huffman1"/>
       <w:bookmarkEnd w:id="511"/>
       <w:bookmarkEnd w:id="512"/>
       <w:r>
@@ -52717,8 +54982,8 @@
           <w:szCs w:val="24"/>
         </w:rPr>
       </w:pPr>
-      <w:bookmarkStart w:id="550" w:name="m_8657177542494484766huffman2"/>
-      <w:bookmarkStart w:id="551" w:name="m_8657177542494484766program2"/>
+      <w:bookmarkStart w:id="550" w:name="m_8657177542494484766program2"/>
+      <w:bookmarkStart w:id="551" w:name="m_8657177542494484766huffman2"/>
       <w:bookmarkEnd w:id="550"/>
       <w:bookmarkEnd w:id="551"/>
       <w:r>
@@ -54284,26 +56549,7 @@
           <w:vertAlign w:val="baseline"/>
           <w:lang w:val="hr-HR" w:eastAsia="zh-CN" w:bidi="hi-IN"/>
         </w:rPr>
-        <w:t xml:space="preserve">(11). </w:t>
-      </w:r>
-      <w:r>
-        <w:rPr>
-          <w:rFonts w:eastAsia="Liberation Mono" w:cs="Liberation Mono" w:ascii="Times New Roman" w:hAnsi="Times New Roman"/>
-          <w:b w:val="false"/>
-          <w:bCs w:val="false"/>
-          <w:i w:val="false"/>
-          <w:iCs w:val="false"/>
-          <w:color w:val="auto"/>
-          <w:kern w:val="2"/>
-          <w:position w:val="0"/>
-          <w:sz w:val="24"/>
-          <w:sz w:val="24"/>
-          <w:szCs w:val="24"/>
-          <w:u w:val="none"/>
-          <w:vertAlign w:val="baseline"/>
-          <w:lang w:val="hr-HR" w:eastAsia="zh-CN" w:bidi="hi-IN"/>
-        </w:rPr>
-        <w:t>Da bih pronašao uzrok tome, napisao sam sljedeći program u Octavi (trebao bi se vrtjeti i u MatLabu, ali nisam uspio pokrenuti MatLab na svom računalu da to provjerim):</w:t>
+        <w:t>(11). Da bih pronašao uzrok tome, napisao sam sljedeći program u Octavi (trebao bi se vrtjeti i u MatLabu, ali nisam uspio pokrenuti MatLab na svom računalu da to provjerim):</w:t>
       </w:r>
     </w:p>
     <w:p>
@@ -54324,7 +56570,7 @@
           <w:color w:val="auto"/>
           <w:kern w:val="2"/>
           <w:position w:val="0"/>
-          <w:sz w:val="20"/>
+          <w:sz w:val="24"/>
           <w:sz w:val="24"/>
           <w:szCs w:val="24"/>
           <w:u w:val="none"/>
@@ -54333,7 +56579,22 @@
         </w:rPr>
       </w:pPr>
       <w:r>
-        <w:rPr/>
+        <w:rPr>
+          <w:rFonts w:eastAsia="Liberation Mono" w:cs="Liberation Mono" w:ascii="Times New Roman" w:hAnsi="Times New Roman"/>
+          <w:b w:val="false"/>
+          <w:bCs w:val="false"/>
+          <w:i w:val="false"/>
+          <w:iCs w:val="false"/>
+          <w:color w:val="auto"/>
+          <w:kern w:val="2"/>
+          <w:position w:val="0"/>
+          <w:sz w:val="24"/>
+          <w:sz w:val="24"/>
+          <w:szCs w:val="24"/>
+          <w:u w:val="none"/>
+          <w:vertAlign w:val="baseline"/>
+          <w:lang w:val="hr-HR" w:eastAsia="zh-CN" w:bidi="hi-IN"/>
+        </w:rPr>
       </w:r>
     </w:p>
     <w:p>
@@ -58190,7 +60451,7 @@
           <w:color w:val="auto"/>
           <w:kern w:val="2"/>
           <w:position w:val="0"/>
-          <w:sz w:val="24"/>
+          <w:sz w:val="20"/>
           <w:sz w:val="24"/>
           <w:szCs w:val="24"/>
           <w:u w:val="none"/>
@@ -58253,26 +60514,7 @@
           <w:vertAlign w:val="baseline"/>
           <w:lang w:val="hr-HR" w:eastAsia="zh-CN" w:bidi="hi-IN"/>
         </w:rPr>
-        <w:t xml:space="preserve">, od 1 do 80, te podjednako raspodjeljenih preostalih suglasnika engleske abecede. Nakon toga računa entropiju prvo po mom algoritmu, </w:t>
-      </w:r>
-      <w:r>
-        <w:rPr>
-          <w:rFonts w:eastAsia="Liberation Mono" w:cs="Liberation Mono" w:ascii="Times New Roman" w:hAnsi="Times New Roman"/>
-          <w:b w:val="false"/>
-          <w:bCs w:val="false"/>
-          <w:i w:val="false"/>
-          <w:iCs w:val="false"/>
-          <w:color w:val="auto"/>
-          <w:kern w:val="2"/>
-          <w:position w:val="0"/>
-          <w:sz w:val="24"/>
-          <w:sz w:val="24"/>
-          <w:szCs w:val="24"/>
-          <w:u w:val="none"/>
-          <w:vertAlign w:val="baseline"/>
-          <w:lang w:val="hr-HR" w:eastAsia="zh-CN" w:bidi="hi-IN"/>
-        </w:rPr>
-        <w:t>a zatim po Shannonovom  algoritmu, te rezultate sprema u polja.</w:t>
+        <w:t>, od 1 do 80, te podjednako raspodjeljenih preostalih suglasnika engleske abecede. Nakon toga računa entropiju prvo po mom algoritmu, a zatim po Shannonovom  algoritmu, te rezultate sprema u polja.</w:t>
       </w:r>
     </w:p>
     <w:p>
@@ -58293,7 +60535,7 @@
           <w:color w:val="auto"/>
           <w:kern w:val="2"/>
           <w:position w:val="0"/>
-          <w:sz w:val="24"/>
+          <w:sz w:val="20"/>
           <w:sz w:val="24"/>
           <w:szCs w:val="24"/>
           <w:u w:val="none"/>
@@ -58318,45 +60560,7 @@
           <w:vertAlign w:val="baseline"/>
           <w:lang w:val="hr-HR" w:eastAsia="zh-CN" w:bidi="hi-IN"/>
         </w:rPr>
-        <w:t xml:space="preserve">Program je, </w:t>
-      </w:r>
-      <w:r>
-        <w:rPr>
-          <w:rFonts w:eastAsia="Liberation Mono" w:cs="Liberation Mono" w:ascii="Times New Roman" w:hAnsi="Times New Roman"/>
-          <w:b w:val="false"/>
-          <w:bCs w:val="false"/>
-          <w:i w:val="false"/>
-          <w:iCs w:val="false"/>
-          <w:color w:val="auto"/>
-          <w:kern w:val="2"/>
-          <w:position w:val="0"/>
-          <w:sz w:val="24"/>
-          <w:sz w:val="24"/>
-          <w:szCs w:val="24"/>
-          <w:u w:val="none"/>
-          <w:vertAlign w:val="baseline"/>
-          <w:lang w:val="hr-HR" w:eastAsia="zh-CN" w:bidi="hi-IN"/>
-        </w:rPr>
-        <w:t>nakon što se oko dvije minute vrtio na mom računalu na Ubuntu Linuxu,</w:t>
-      </w:r>
-      <w:r>
-        <w:rPr>
-          <w:rFonts w:eastAsia="Liberation Mono" w:cs="Liberation Mono" w:ascii="Times New Roman" w:hAnsi="Times New Roman"/>
-          <w:b w:val="false"/>
-          <w:bCs w:val="false"/>
-          <w:i w:val="false"/>
-          <w:iCs w:val="false"/>
-          <w:color w:val="auto"/>
-          <w:kern w:val="2"/>
-          <w:position w:val="0"/>
-          <w:sz w:val="24"/>
-          <w:sz w:val="24"/>
-          <w:szCs w:val="24"/>
-          <w:u w:val="none"/>
-          <w:vertAlign w:val="baseline"/>
-          <w:lang w:val="hr-HR" w:eastAsia="zh-CN" w:bidi="hi-IN"/>
-        </w:rPr>
-        <w:t xml:space="preserve"> ispisao ovakav rezultat:</w:t>
+        <w:t>Program je, nakon što se oko dvije minute vrtio na mom računalu na Ubuntu Linuxu, ispisao ovakav rezultat:</w:t>
       </w:r>
     </w:p>
     <w:p>
@@ -58377,7 +60581,7 @@
           <w:color w:val="auto"/>
           <w:kern w:val="2"/>
           <w:position w:val="0"/>
-          <w:sz w:val="24"/>
+          <w:sz w:val="20"/>
           <w:sz w:val="24"/>
           <w:szCs w:val="24"/>
           <w:u w:val="none"/>
@@ -58386,42 +60590,37 @@
         </w:rPr>
       </w:pPr>
       <w:r>
-        <w:rPr>
-          <w:rFonts w:eastAsia="Liberation Mono" w:cs="Liberation Mono" w:ascii="Times New Roman" w:hAnsi="Times New Roman"/>
-          <w:b w:val="false"/>
-          <w:bCs w:val="false"/>
-          <w:i w:val="false"/>
-          <w:iCs w:val="false"/>
-          <w:color w:val="auto"/>
-          <w:kern w:val="2"/>
-          <w:position w:val="0"/>
-          <w:sz w:val="24"/>
-          <w:sz w:val="24"/>
-          <w:szCs w:val="24"/>
-          <w:u w:val="none"/>
-          <w:vertAlign w:val="baseline"/>
-          <w:lang w:val="hr-HR" w:eastAsia="zh-CN" w:bidi="hi-IN"/>
-        </w:rPr>
-      </w:r>
-      <w:r>
+        <w:rPr/>
         <mc:AlternateContent>
           <mc:Choice Requires="wps">
             <w:drawing>
               <wp:inline distT="0" distB="0" distL="0" distR="0">
-                <wp:extent cx="3368040" cy="2923540"/>
+                <wp:extent cx="3368675" cy="2924175"/>
                 <wp:effectExtent l="0" t="0" r="0" b="0"/>
-                <wp:docPr id="5" name="Frame2"/>
+                <wp:docPr id="5" name=""/>
                 <a:graphic xmlns:a="http://schemas.openxmlformats.org/drawingml/2006/main">
                   <a:graphicData uri="http://schemas.microsoft.com/office/word/2010/wordprocessingShape">
                     <wps:wsp>
-                      <wps:cNvSpPr txBox="1"/>
+                      <wps:cNvSpPr/>
                       <wps:spPr>
                         <a:xfrm>
                           <a:off x="0" y="0"/>
-                          <a:ext cx="3368040" cy="2923540"/>
+                          <a:ext cx="3368160" cy="2923560"/>
                         </a:xfrm>
-                        <a:prstGeom prst="rect"/>
+                        <a:prstGeom prst="rect">
+                          <a:avLst/>
+                        </a:prstGeom>
+                        <a:noFill/>
+                        <a:ln>
+                          <a:noFill/>
+                        </a:ln>
                       </wps:spPr>
+                      <wps:style>
+                        <a:lnRef idx="0"/>
+                        <a:fillRef idx="0"/>
+                        <a:effectRef idx="0"/>
+                        <a:fontRef idx="minor"/>
+                      </wps:style>
                       <wps:txbx>
                         <w:txbxContent>
                           <w:p>
@@ -58436,16 +60635,12 @@
                               </w:rPr>
                             </w:pPr>
                             <w:r>
-                              <w:rPr>
-                                <w:rFonts w:ascii="Times New Roman" w:hAnsi="Times New Roman"/>
-                                <w:sz w:val="20"/>
-                                <w:szCs w:val="20"/>
-                              </w:rPr>
+                              <w:rPr/>
                               <w:drawing>
                                 <wp:inline distT="0" distB="0" distL="0" distR="0">
                                   <wp:extent cx="3368040" cy="2526030"/>
                                   <wp:effectExtent l="0" t="0" r="0" b="0"/>
-                                  <wp:docPr id="6" name="Image2" descr=""/>
+                                  <wp:docPr id="7" name="Image2" descr=""/>
                                   <wp:cNvGraphicFramePr>
                                     <a:graphicFrameLocks xmlns:a="http://schemas.openxmlformats.org/drawingml/2006/main" noChangeAspect="1"/>
                                   </wp:cNvGraphicFramePr>
@@ -58453,7 +60648,7 @@
                                     <a:graphicData uri="http://schemas.openxmlformats.org/drawingml/2006/picture">
                                       <pic:pic xmlns:pic="http://schemas.openxmlformats.org/drawingml/2006/picture">
                                         <pic:nvPicPr>
-                                          <pic:cNvPr id="6" name="Image2" descr=""/>
+                                          <pic:cNvPr id="7" name="Image2" descr=""/>
                                           <pic:cNvPicPr>
                                             <a:picLocks noChangeAspect="1" noChangeArrowheads="1"/>
                                           </pic:cNvPicPr>
@@ -58547,7 +60742,7 @@
                           </w:p>
                         </w:txbxContent>
                       </wps:txbx>
-                      <wps:bodyPr anchor="t" lIns="0" tIns="0" rIns="0" bIns="0">
+                      <wps:bodyPr lIns="0" rIns="0" tIns="0" bIns="0">
                         <a:noAutofit/>
                       </wps:bodyPr>
                     </wps:wsp>
@@ -58558,8 +60753,11 @@
           </mc:Choice>
           <mc:Fallback>
             <w:pict>
-              <v:rect style="position:absolute;rotation:0;width:265.2pt;height:230.2pt;mso-wrap-distance-left:0pt;mso-wrap-distance-right:0pt;mso-wrap-distance-top:0pt;mso-wrap-distance-bottom:0pt;margin-top:-115.1pt;mso-position-vertical:center;mso-position-vertical-relative:text;margin-left:108.35pt;mso-position-horizontal:center;mso-position-horizontal-relative:text">
-                <v:textbox inset="0in,0in,0in,0in">
+              <v:rect id="shape_0" stroked="f" style="position:absolute;margin-left:0pt;margin-top:-230.25pt;width:265.15pt;height:230.15pt;mso-position-vertical:top">
+                <w10:wrap type="square"/>
+                <v:fill o:detectmouseclick="t" on="false"/>
+                <v:stroke color="#3465a4" joinstyle="round" endcap="flat"/>
+                <v:textbox>
                   <w:txbxContent>
                     <w:p>
                       <w:pPr>
@@ -58573,16 +60771,12 @@
                         </w:rPr>
                       </w:pPr>
                       <w:r>
-                        <w:rPr>
-                          <w:rFonts w:ascii="Times New Roman" w:hAnsi="Times New Roman"/>
-                          <w:sz w:val="20"/>
-                          <w:szCs w:val="20"/>
-                        </w:rPr>
+                        <w:rPr/>
                         <w:drawing>
                           <wp:inline distT="0" distB="0" distL="0" distR="0">
                             <wp:extent cx="3368040" cy="2526030"/>
                             <wp:effectExtent l="0" t="0" r="0" b="0"/>
-                            <wp:docPr id="7" name="Image2" descr=""/>
+                            <wp:docPr id="8" name="Image2" descr=""/>
                             <wp:cNvGraphicFramePr>
                               <a:graphicFrameLocks xmlns:a="http://schemas.openxmlformats.org/drawingml/2006/main" noChangeAspect="1"/>
                             </wp:cNvGraphicFramePr>
@@ -58590,7 +60784,7 @@
                               <a:graphicData uri="http://schemas.openxmlformats.org/drawingml/2006/picture">
                                 <pic:pic xmlns:pic="http://schemas.openxmlformats.org/drawingml/2006/picture">
                                   <pic:nvPicPr>
-                                    <pic:cNvPr id="7" name="Image2" descr=""/>
+                                    <pic:cNvPr id="8" name="Image2" descr=""/>
                                     <pic:cNvPicPr>
                                       <a:picLocks noChangeAspect="1" noChangeArrowheads="1"/>
                                     </pic:cNvPicPr>
@@ -58684,7 +60878,6 @@
                     </w:p>
                   </w:txbxContent>
                 </v:textbox>
-                <w10:wrap type="topAndBottom"/>
               </v:rect>
             </w:pict>
           </mc:Fallback>
@@ -58734,26 +60927,7 @@
           <w:vertAlign w:val="baseline"/>
           <w:lang w:val="hr-HR" w:eastAsia="zh-CN" w:bidi="hi-IN"/>
         </w:rPr>
-        <w:t xml:space="preserve">Vidimo da postoji velika korelacija između rezultata koje daju moje algoritam i koje daje Shannonov algoritam. Međutim, kada je Shannonova entropija mala, moj algoritam daje još manji rezultat, i to za više od trećine. Recimo, Shannonova entropija generiranog stringa </w:t>
-      </w:r>
-      <w:r>
-        <w:rPr>
-          <w:rFonts w:eastAsia="Liberation Mono" w:cs="Liberation Mono" w:ascii="Times New Roman" w:hAnsi="Times New Roman"/>
-          <w:b w:val="false"/>
-          <w:bCs w:val="false"/>
-          <w:i w:val="false"/>
-          <w:iCs w:val="false"/>
-          <w:color w:val="auto"/>
-          <w:kern w:val="2"/>
-          <w:position w:val="0"/>
-          <w:sz w:val="24"/>
-          <w:sz w:val="24"/>
-          <w:szCs w:val="24"/>
-          <w:u w:val="none"/>
-          <w:vertAlign w:val="baseline"/>
-          <w:lang w:val="hr-HR" w:eastAsia="zh-CN" w:bidi="hi-IN"/>
-        </w:rPr>
-        <w:t>s najmanjom entropijom iznosi, kako se može očitati s grafikona, približno 1.8 bita po simbolu, dok moj algoritam tvrdi da je ona svega nešto više od 1 bit po simbolu. Kad je entropija oko 3.5 bita po simbolu (dakle, kao da ima 2^3.5=11.31 ravnomjerno raspodijeljenih simbola), moj algoritam i Shannonov algoritam daju gotovo isti rezultat. Rezultat koji daje moj algoritam raste približno linearno sa Shannonovom entropijom, sve dok Shannonova entropija ne bude nešto malo više od 4 bita po simbolu. Tada moj algoritam tvrdi da je entropija nešto više od 5, što je besmislen rezultat. Najveća entropija koju može imati bilo koja varijacija 21 znaka (koliko suglasnika ima u engleskoj abecedi) iznosi log</w:t>
+        <w:t>Vidimo da postoji velika korelacija između rezultata koje daju moje algoritam i koje daje Shannonov algoritam. Međutim, kada je Shannonova entropija mala, moj algoritam daje još manji rezultat, i to za više od trećine. Recimo, Shannonova entropija generiranog stringa s najmanjom entropijom iznosi, kako se može očitati s grafikona, približno 1.8 bita po simbolu, dok moj algoritam tvrdi da je ona svega nešto više od 1 bit po simbolu. Kad je entropija oko 3.5 bita po simbolu (dakle, kao da ima 2^3.5=11.31 ravnomjerno raspodijeljenih simbola), moj algoritam i Shannonov algoritam daju gotovo isti rezultat. Rezultat koji daje moj algoritam raste približno linearno sa Shannonovom entropijom, sve dok Shannonova entropija ne bude nešto malo više od 4 bita po simbolu. Tada moj algoritam tvrdi da je entropija nešto više od 5, što je besmislen rezultat. Najveća entropija koju može imati bilo koja varijacija 21 znaka (koliko suglasnika ima u engleskoj abecedi) iznosi log</w:t>
       </w:r>
       <w:r>
         <w:rPr>
@@ -58789,26 +60963,7 @@
           <w:vertAlign w:val="baseline"/>
           <w:lang w:val="hr-HR" w:eastAsia="zh-CN" w:bidi="hi-IN"/>
         </w:rPr>
-        <w:t>(21)=</w:t>
-      </w:r>
-      <w:r>
-        <w:rPr>
-          <w:rFonts w:eastAsia="Liberation Mono" w:cs="Liberation Mono" w:ascii="Times New Roman" w:hAnsi="Times New Roman"/>
-          <w:b w:val="false"/>
-          <w:bCs w:val="false"/>
-          <w:i w:val="false"/>
-          <w:iCs w:val="false"/>
-          <w:color w:val="auto"/>
-          <w:kern w:val="2"/>
-          <w:position w:val="0"/>
-          <w:sz w:val="24"/>
-          <w:sz w:val="24"/>
-          <w:szCs w:val="24"/>
-          <w:u w:val="none"/>
-          <w:vertAlign w:val="baseline"/>
-          <w:lang w:val="hr-HR" w:eastAsia="zh-CN" w:bidi="hi-IN"/>
-        </w:rPr>
-        <w:t>4.39 bita po simbolu. Ne znam kako moj algoritam može dati konzistentno davati takve rezultate. Na krajnjem desnom kraju krivulje, kada je Shannonova entropija najveća, moj algoritam tvrdi da entropija opada, isto ne znam zašto. Možemo vidjeti koje su entropije generiranih stringova, po oba algoritma:</w:t>
+        <w:t>(21)=4.39 bita po simbolu. Ne znam kako moj algoritam može dati konzistentno davati takve rezultate. Na krajnjem desnom kraju krivulje, kada je Shannonova entropija najveća, moj algoritam tvrdi da entropija opada, isto ne znam zašto. Možemo vidjeti koje su entropije generiranih stringova, po oba algoritma:</w:t>
       </w:r>
     </w:p>
     <w:p>
@@ -58821,42 +60976,37 @@
         <w:rPr/>
       </w:pPr>
       <w:r>
-        <w:rPr>
-          <w:rFonts w:eastAsia="Liberation Mono" w:cs="Liberation Mono" w:ascii="Times New Roman" w:hAnsi="Times New Roman"/>
-          <w:b w:val="false"/>
-          <w:bCs w:val="false"/>
-          <w:i w:val="false"/>
-          <w:iCs w:val="false"/>
-          <w:color w:val="auto"/>
-          <w:kern w:val="2"/>
-          <w:position w:val="0"/>
-          <w:sz w:val="24"/>
-          <w:sz w:val="24"/>
-          <w:szCs w:val="24"/>
-          <w:u w:val="none"/>
-          <w:vertAlign w:val="baseline"/>
-          <w:lang w:val="hr-HR" w:eastAsia="zh-CN" w:bidi="hi-IN"/>
-        </w:rPr>
-      </w:r>
-      <w:r>
+        <w:rPr/>
         <mc:AlternateContent>
           <mc:Choice Requires="wps">
             <w:drawing>
               <wp:inline distT="0" distB="0" distL="0" distR="0">
-                <wp:extent cx="3097530" cy="2573655"/>
+                <wp:extent cx="3098165" cy="2574290"/>
                 <wp:effectExtent l="0" t="0" r="0" b="0"/>
-                <wp:docPr id="8" name="Frame3"/>
+                <wp:docPr id="9" name=""/>
                 <a:graphic xmlns:a="http://schemas.openxmlformats.org/drawingml/2006/main">
                   <a:graphicData uri="http://schemas.microsoft.com/office/word/2010/wordprocessingShape">
                     <wps:wsp>
-                      <wps:cNvSpPr txBox="1"/>
+                      <wps:cNvSpPr/>
                       <wps:spPr>
                         <a:xfrm>
                           <a:off x="0" y="0"/>
-                          <a:ext cx="3097530" cy="2573655"/>
+                          <a:ext cx="3097440" cy="2573640"/>
                         </a:xfrm>
-                        <a:prstGeom prst="rect"/>
+                        <a:prstGeom prst="rect">
+                          <a:avLst/>
+                        </a:prstGeom>
+                        <a:noFill/>
+                        <a:ln>
+                          <a:noFill/>
+                        </a:ln>
                       </wps:spPr>
+                      <wps:style>
+                        <a:lnRef idx="0"/>
+                        <a:fillRef idx="0"/>
+                        <a:effectRef idx="0"/>
+                        <a:fontRef idx="minor"/>
+                      </wps:style>
                       <wps:txbx>
                         <w:txbxContent>
                           <w:p>
@@ -58871,16 +61021,12 @@
                               </w:rPr>
                             </w:pPr>
                             <w:r>
-                              <w:rPr>
-                                <w:rFonts w:ascii="Times New Roman" w:hAnsi="Times New Roman"/>
-                                <w:sz w:val="20"/>
-                                <w:szCs w:val="20"/>
-                              </w:rPr>
+                              <w:rPr/>
                               <w:drawing>
                                 <wp:inline distT="0" distB="0" distL="0" distR="0">
                                   <wp:extent cx="3097530" cy="2322830"/>
                                   <wp:effectExtent l="0" t="0" r="0" b="0"/>
-                                  <wp:docPr id="9" name="Image3" descr=""/>
+                                  <wp:docPr id="11" name="Image3" descr=""/>
                                   <wp:cNvGraphicFramePr>
                                     <a:graphicFrameLocks xmlns:a="http://schemas.openxmlformats.org/drawingml/2006/main" noChangeAspect="1"/>
                                   </wp:cNvGraphicFramePr>
@@ -58888,7 +61034,7 @@
                                     <a:graphicData uri="http://schemas.openxmlformats.org/drawingml/2006/picture">
                                       <pic:pic xmlns:pic="http://schemas.openxmlformats.org/drawingml/2006/picture">
                                         <pic:nvPicPr>
-                                          <pic:cNvPr id="9" name="Image3" descr=""/>
+                                          <pic:cNvPr id="11" name="Image3" descr=""/>
                                           <pic:cNvPicPr>
                                             <a:picLocks noChangeAspect="1" noChangeArrowheads="1"/>
                                           </pic:cNvPicPr>
@@ -58982,7 +61128,7 @@
                           </w:p>
                         </w:txbxContent>
                       </wps:txbx>
-                      <wps:bodyPr anchor="t" lIns="0" tIns="0" rIns="0" bIns="0">
+                      <wps:bodyPr lIns="0" rIns="0" tIns="0" bIns="0">
                         <a:noAutofit/>
                       </wps:bodyPr>
                     </wps:wsp>
@@ -58993,8 +61139,11 @@
           </mc:Choice>
           <mc:Fallback>
             <w:pict>
-              <v:rect style="position:absolute;rotation:0;width:243.9pt;height:202.65pt;mso-wrap-distance-left:0pt;mso-wrap-distance-right:0pt;mso-wrap-distance-top:0pt;mso-wrap-distance-bottom:0pt;margin-top:-202.65pt;mso-position-vertical:top;mso-position-vertical-relative:text;margin-left:0pt;mso-position-horizontal:center;mso-position-horizontal-relative:text">
-                <v:textbox inset="0in,0in,0in,0in">
+              <v:rect id="shape_0" stroked="f" style="position:absolute;margin-left:0pt;margin-top:-202.7pt;width:243.85pt;height:202.6pt;mso-position-vertical:top">
+                <w10:wrap type="square"/>
+                <v:fill o:detectmouseclick="t" on="false"/>
+                <v:stroke color="#3465a4" joinstyle="round" endcap="flat"/>
+                <v:textbox>
                   <w:txbxContent>
                     <w:p>
                       <w:pPr>
@@ -59008,16 +61157,12 @@
                         </w:rPr>
                       </w:pPr>
                       <w:r>
-                        <w:rPr>
-                          <w:rFonts w:ascii="Times New Roman" w:hAnsi="Times New Roman"/>
-                          <w:sz w:val="20"/>
-                          <w:szCs w:val="20"/>
-                        </w:rPr>
+                        <w:rPr/>
                         <w:drawing>
                           <wp:inline distT="0" distB="0" distL="0" distR="0">
                             <wp:extent cx="3097530" cy="2322830"/>
                             <wp:effectExtent l="0" t="0" r="0" b="0"/>
-                            <wp:docPr id="10" name="Image3" descr=""/>
+                            <wp:docPr id="12" name="Image3" descr=""/>
                             <wp:cNvGraphicFramePr>
                               <a:graphicFrameLocks xmlns:a="http://schemas.openxmlformats.org/drawingml/2006/main" noChangeAspect="1"/>
                             </wp:cNvGraphicFramePr>
@@ -59025,7 +61170,7 @@
                               <a:graphicData uri="http://schemas.openxmlformats.org/drawingml/2006/picture">
                                 <pic:pic xmlns:pic="http://schemas.openxmlformats.org/drawingml/2006/picture">
                                   <pic:nvPicPr>
-                                    <pic:cNvPr id="10" name="Image3" descr=""/>
+                                    <pic:cNvPr id="12" name="Image3" descr=""/>
                                     <pic:cNvPicPr>
                                       <a:picLocks noChangeAspect="1" noChangeArrowheads="1"/>
                                     </pic:cNvPicPr>
@@ -59119,7 +61264,6 @@
                     </w:p>
                   </w:txbxContent>
                 </v:textbox>
-                <w10:wrap type="topAndBottom"/>
               </v:rect>
             </w:pict>
           </mc:Fallback>
@@ -59152,64 +61296,7 @@
           <w:vertAlign w:val="baseline"/>
           <w:lang w:val="hr-HR" w:eastAsia="zh-CN" w:bidi="hi-IN"/>
         </w:rPr>
-        <w:t xml:space="preserve">Kao što možemo vidjeti na grafu, Shannonova entropija je približno konstantna </w:t>
-      </w:r>
-      <w:r>
-        <w:rPr>
-          <w:rFonts w:eastAsia="Liberation Mono" w:cs="Liberation Mono" w:ascii="Times New Roman" w:hAnsi="Times New Roman"/>
-          <w:b w:val="false"/>
-          <w:bCs w:val="false"/>
-          <w:i w:val="false"/>
-          <w:iCs w:val="false"/>
-          <w:color w:val="auto"/>
-          <w:kern w:val="2"/>
-          <w:position w:val="0"/>
-          <w:sz w:val="24"/>
-          <w:sz w:val="24"/>
-          <w:szCs w:val="24"/>
-          <w:u w:val="none"/>
-          <w:vertAlign w:val="baseline"/>
-          <w:lang w:val="hr-HR" w:eastAsia="zh-CN" w:bidi="hi-IN"/>
-        </w:rPr>
-        <w:t>(vjerojatno upravo već spomenutih 4.39 bita po simbolu)</w:t>
-      </w:r>
-      <w:r>
-        <w:rPr>
-          <w:rFonts w:eastAsia="Liberation Mono" w:cs="Liberation Mono" w:ascii="Times New Roman" w:hAnsi="Times New Roman"/>
-          <w:b w:val="false"/>
-          <w:bCs w:val="false"/>
-          <w:i w:val="false"/>
-          <w:iCs w:val="false"/>
-          <w:color w:val="auto"/>
-          <w:kern w:val="2"/>
-          <w:position w:val="0"/>
-          <w:sz w:val="24"/>
-          <w:sz w:val="24"/>
-          <w:szCs w:val="24"/>
-          <w:u w:val="none"/>
-          <w:vertAlign w:val="baseline"/>
-          <w:lang w:val="hr-HR" w:eastAsia="zh-CN" w:bidi="hi-IN"/>
-        </w:rPr>
-        <w:t xml:space="preserve"> za sve </w:t>
-      </w:r>
-      <w:r>
-        <w:rPr>
-          <w:rFonts w:eastAsia="Liberation Mono" w:cs="Liberation Mono" w:ascii="Times New Roman" w:hAnsi="Times New Roman"/>
-          <w:b w:val="false"/>
-          <w:bCs w:val="false"/>
-          <w:i w:val="false"/>
-          <w:iCs w:val="false"/>
-          <w:color w:val="auto"/>
-          <w:kern w:val="2"/>
-          <w:position w:val="0"/>
-          <w:sz w:val="24"/>
-          <w:sz w:val="24"/>
-          <w:szCs w:val="24"/>
-          <w:u w:val="none"/>
-          <w:vertAlign w:val="baseline"/>
-          <w:lang w:val="hr-HR" w:eastAsia="zh-CN" w:bidi="hi-IN"/>
-        </w:rPr>
-        <w:t xml:space="preserve">stringove koji imaju slova </w:t>
+        <w:t xml:space="preserve">Kao što možemo vidjeti na grafu, Shannonova entropija je približno konstantna (vjerojatno upravo već spomenutih 4.39 bita po simbolu) za sve stringove koji imaju slova </w:t>
       </w:r>
       <w:r>
         <w:rPr>
@@ -59298,42 +61385,37 @@
         <w:rPr/>
       </w:pPr>
       <w:r>
-        <w:rPr>
-          <w:rFonts w:eastAsia="Liberation Mono" w:cs="Liberation Mono" w:ascii="Times New Roman" w:hAnsi="Times New Roman"/>
-          <w:b w:val="false"/>
-          <w:bCs w:val="false"/>
-          <w:i w:val="false"/>
-          <w:iCs w:val="false"/>
-          <w:color w:val="auto"/>
-          <w:kern w:val="2"/>
-          <w:position w:val="0"/>
-          <w:sz w:val="24"/>
-          <w:sz w:val="24"/>
-          <w:szCs w:val="24"/>
-          <w:u w:val="none"/>
-          <w:vertAlign w:val="baseline"/>
-          <w:lang w:val="hr-HR" w:eastAsia="zh-CN" w:bidi="hi-IN"/>
-        </w:rPr>
-      </w:r>
-      <w:r>
+        <w:rPr/>
         <mc:AlternateContent>
           <mc:Choice Requires="wps">
             <w:drawing>
               <wp:inline distT="0" distB="0" distL="0" distR="0">
-                <wp:extent cx="3065145" cy="2701290"/>
+                <wp:extent cx="3065780" cy="2701925"/>
                 <wp:effectExtent l="0" t="0" r="0" b="0"/>
-                <wp:docPr id="11" name="Frame4"/>
+                <wp:docPr id="13" name=""/>
                 <a:graphic xmlns:a="http://schemas.openxmlformats.org/drawingml/2006/main">
                   <a:graphicData uri="http://schemas.microsoft.com/office/word/2010/wordprocessingShape">
                     <wps:wsp>
-                      <wps:cNvSpPr txBox="1"/>
+                      <wps:cNvSpPr/>
                       <wps:spPr>
                         <a:xfrm>
                           <a:off x="0" y="0"/>
-                          <a:ext cx="3065145" cy="2701290"/>
+                          <a:ext cx="3065040" cy="2701440"/>
                         </a:xfrm>
-                        <a:prstGeom prst="rect"/>
+                        <a:prstGeom prst="rect">
+                          <a:avLst/>
+                        </a:prstGeom>
+                        <a:noFill/>
+                        <a:ln>
+                          <a:noFill/>
+                        </a:ln>
                       </wps:spPr>
+                      <wps:style>
+                        <a:lnRef idx="0"/>
+                        <a:fillRef idx="0"/>
+                        <a:effectRef idx="0"/>
+                        <a:fontRef idx="minor"/>
+                      </wps:style>
                       <wps:txbx>
                         <w:txbxContent>
                           <w:p>
@@ -59349,7 +61431,7 @@
                                 <wp:inline distT="0" distB="0" distL="0" distR="0">
                                   <wp:extent cx="3065145" cy="2298700"/>
                                   <wp:effectExtent l="0" t="0" r="0" b="0"/>
-                                  <wp:docPr id="12" name="Image4" descr=""/>
+                                  <wp:docPr id="15" name="Image4" descr=""/>
                                   <wp:cNvGraphicFramePr>
                                     <a:graphicFrameLocks xmlns:a="http://schemas.openxmlformats.org/drawingml/2006/main" noChangeAspect="1"/>
                                   </wp:cNvGraphicFramePr>
@@ -59357,7 +61439,7 @@
                                     <a:graphicData uri="http://schemas.openxmlformats.org/drawingml/2006/picture">
                                       <pic:pic xmlns:pic="http://schemas.openxmlformats.org/drawingml/2006/picture">
                                         <pic:nvPicPr>
-                                          <pic:cNvPr id="12" name="Image4" descr=""/>
+                                          <pic:cNvPr id="15" name="Image4" descr=""/>
                                           <pic:cNvPicPr>
                                             <a:picLocks noChangeAspect="1" noChangeArrowheads="1"/>
                                           </pic:cNvPicPr>
@@ -59448,7 +61530,7 @@
                           </w:p>
                         </w:txbxContent>
                       </wps:txbx>
-                      <wps:bodyPr anchor="t" lIns="0" tIns="0" rIns="0" bIns="0">
+                      <wps:bodyPr lIns="0" rIns="0" tIns="0" bIns="0">
                         <a:noAutofit/>
                       </wps:bodyPr>
                     </wps:wsp>
@@ -59459,8 +61541,11 @@
           </mc:Choice>
           <mc:Fallback>
             <w:pict>
-              <v:rect style="position:absolute;rotation:0;width:241.35pt;height:212.7pt;mso-wrap-distance-left:0pt;mso-wrap-distance-right:0pt;mso-wrap-distance-top:0pt;mso-wrap-distance-bottom:0pt;margin-top:-212.7pt;mso-position-vertical:top;mso-position-vertical-relative:text;margin-left:0pt;mso-position-horizontal:center;mso-position-horizontal-relative:text">
-                <v:textbox inset="0in,0in,0in,0in">
+              <v:rect id="shape_0" stroked="f" style="position:absolute;margin-left:0pt;margin-top:-212.75pt;width:241.3pt;height:212.65pt;mso-position-vertical:top">
+                <w10:wrap type="square"/>
+                <v:fill o:detectmouseclick="t" on="false"/>
+                <v:stroke color="#3465a4" joinstyle="round" endcap="flat"/>
+                <v:textbox>
                   <w:txbxContent>
                     <w:p>
                       <w:pPr>
@@ -59475,7 +61560,7 @@
                           <wp:inline distT="0" distB="0" distL="0" distR="0">
                             <wp:extent cx="3065145" cy="2298700"/>
                             <wp:effectExtent l="0" t="0" r="0" b="0"/>
-                            <wp:docPr id="13" name="Image4" descr=""/>
+                            <wp:docPr id="16" name="Image4" descr=""/>
                             <wp:cNvGraphicFramePr>
                               <a:graphicFrameLocks xmlns:a="http://schemas.openxmlformats.org/drawingml/2006/main" noChangeAspect="1"/>
                             </wp:cNvGraphicFramePr>
@@ -59483,7 +61568,7 @@
                               <a:graphicData uri="http://schemas.openxmlformats.org/drawingml/2006/picture">
                                 <pic:pic xmlns:pic="http://schemas.openxmlformats.org/drawingml/2006/picture">
                                   <pic:nvPicPr>
-                                    <pic:cNvPr id="13" name="Image4" descr=""/>
+                                    <pic:cNvPr id="16" name="Image4" descr=""/>
                                     <pic:cNvPicPr>
                                       <a:picLocks noChangeAspect="1" noChangeArrowheads="1"/>
                                     </pic:cNvPicPr>
@@ -59574,7 +61659,6 @@
                     </w:p>
                   </w:txbxContent>
                 </v:textbox>
-                <w10:wrap type="square" side="largest"/>
               </v:rect>
             </w:pict>
           </mc:Fallback>
@@ -59607,26 +61691,7 @@
           <w:vertAlign w:val="baseline"/>
           <w:lang w:val="hr-HR" w:eastAsia="zh-CN" w:bidi="hi-IN"/>
         </w:rPr>
-        <w:t>T</w:t>
-      </w:r>
-      <w:r>
-        <w:rPr>
-          <w:rFonts w:eastAsia="Liberation Mono" w:cs="Liberation Mono" w:ascii="Times New Roman" w:hAnsi="Times New Roman"/>
-          <w:b w:val="false"/>
-          <w:bCs w:val="false"/>
-          <w:i w:val="false"/>
-          <w:iCs w:val="false"/>
-          <w:color w:val="auto"/>
-          <w:kern w:val="2"/>
-          <w:position w:val="0"/>
-          <w:sz w:val="24"/>
-          <w:sz w:val="24"/>
-          <w:szCs w:val="24"/>
-          <w:u w:val="none"/>
-          <w:vertAlign w:val="baseline"/>
-          <w:lang w:val="hr-HR" w:eastAsia="zh-CN" w:bidi="hi-IN"/>
-        </w:rPr>
-        <w:t xml:space="preserve">aj šum gdje su entropije približno konstantne očekivan je budući da je moj algoritam mekan. Shannonov algoritam nema neodređenosti u svojoj operaciji, pa je to čvrst algoritam. Onaj luk prema gore prije pada kod stringova koji imaju 50-ak slova </w:t>
+        <w:t xml:space="preserve">Taj šum gdje su entropije približno konstantne očekivan je budući da je moj algoritam mekan. Shannonov algoritam nema neodređenosti u svojoj operaciji, pa je to čvrst algoritam. Onaj luk prema gore prije pada kod stringova koji imaju 50-ak slova </w:t>
       </w:r>
       <w:r>
         <w:rPr>
@@ -60728,7 +62793,7 @@
     <w:pPr>
       <w:widowControl/>
       <w:suppressAutoHyphens w:val="true"/>
-      <w:overflowPunct w:val="false"/>
+      <w:overflowPunct w:val="true"/>
       <w:bidi w:val="0"/>
       <w:spacing w:before="0" w:after="0"/>
       <w:jc w:val="left"/>

</xml_diff>